<commit_message>
Update appendix to document -batchServer and -httpServer command line parameters.
</commit_message>
<xml_diff>
--- a/doc/UserManual/Word/85_Appendix_RunningTSTool.docx
+++ b/doc/UserManual/Word/85_Appendix_RunningTSTool.docx
@@ -12,13 +12,8 @@
         <w:t xml:space="preserve">Appendix: </w:t>
       </w:r>
       <w:r>
-        <w:t xml:space="preserve">Running </w:t>
-      </w:r>
-      <w:proofErr w:type="spellStart"/>
-      <w:r>
-        <w:t>TSTool</w:t>
-      </w:r>
-      <w:proofErr w:type="spellEnd"/>
+        <w:t>Running TSTool</w:t>
+      </w:r>
       <w:r>
         <w:t xml:space="preserve"> in Various Modes</w:t>
       </w:r>
@@ -34,23 +29,23 @@
         <w:t>1</w:t>
       </w:r>
       <w:r>
+        <w:t>6</w:t>
+      </w:r>
+      <w:r>
+        <w:t>-0</w:t>
+      </w:r>
+      <w:r>
+        <w:t>2</w:t>
+      </w:r>
+      <w:r>
+        <w:t>-</w:t>
+      </w:r>
+      <w:r>
+        <w:t>1</w:t>
+      </w:r>
+      <w:r>
         <w:t>5</w:t>
       </w:r>
-      <w:r>
-        <w:t>-0</w:t>
-      </w:r>
-      <w:r>
-        <w:t>2</w:t>
-      </w:r>
-      <w:r>
-        <w:t>-</w:t>
-      </w:r>
-      <w:r>
-        <w:t>1</w:t>
-      </w:r>
-      <w:r>
-        <w:t>4</w:t>
-      </w:r>
     </w:p>
     <w:p>
       <w:pPr>
@@ -70,21 +65,8 @@
     </w:p>
     <w:p/>
     <w:p>
-      <w:proofErr w:type="spellStart"/>
-      <w:r>
-        <w:t>TSTool</w:t>
-      </w:r>
-      <w:proofErr w:type="spellEnd"/>
-      <w:r>
-        <w:t xml:space="preserve"> is commonly run as an interactive desktop application using the graphical user interface (GUI).  However, the </w:t>
-      </w:r>
-      <w:proofErr w:type="spellStart"/>
-      <w:r>
-        <w:t>TSTool</w:t>
-      </w:r>
-      <w:proofErr w:type="spellEnd"/>
-      <w:r>
-        <w:t xml:space="preserve"> design allows the software to be run in various modes, as described in this document:</w:t>
+      <w:r>
+        <w:t>TSTool is commonly run as an interactive desktop application using the graphical user interface (GUI).  However, the TSTool design allows the software to be run in various modes, as described in this document:</w:t>
       </w:r>
     </w:p>
     <w:p/>
@@ -145,15 +127,7 @@
         </w:numPr>
       </w:pPr>
       <w:r>
-        <w:t xml:space="preserve">Scheduled task (e.g., Windows scheduler or Linux </w:t>
-      </w:r>
-      <w:proofErr w:type="spellStart"/>
-      <w:r>
-        <w:t>cron</w:t>
-      </w:r>
-      <w:proofErr w:type="spellEnd"/>
-      <w:r>
-        <w:t>)</w:t>
+        <w:t>Scheduled task (e.g., Windows scheduler or Linux cron)</w:t>
       </w:r>
     </w:p>
     <w:p>
@@ -177,15 +151,16 @@
         </w:numPr>
       </w:pPr>
       <w:r>
-        <w:t xml:space="preserve">REST web server (e.g., run </w:t>
-      </w:r>
-      <w:proofErr w:type="spellStart"/>
-      <w:r>
-        <w:t>TSTool</w:t>
-      </w:r>
-      <w:proofErr w:type="spellEnd"/>
-      <w:r>
-        <w:t xml:space="preserve"> as a stand-alone REST web server)</w:t>
+        <w:t>Batch server to process command files in a hot folder (</w:t>
+      </w:r>
+      <w:r>
+        <w:rPr>
+          <w:rStyle w:val="RTiSWDocLiteralText"/>
+        </w:rPr>
+        <w:t>-batchServer</w:t>
+      </w:r>
+      <w:r>
+        <w:t xml:space="preserve"> mode)</w:t>
       </w:r>
     </w:p>
     <w:p>
@@ -197,21 +172,25 @@
         </w:numPr>
       </w:pPr>
       <w:r>
+        <w:t>REST web server (e.g., run TSTool as a stand-alone REST web server)</w:t>
+      </w:r>
+    </w:p>
+    <w:p>
+      <w:pPr>
+        <w:pStyle w:val="ListParagraph"/>
+        <w:numPr>
+          <w:ilvl w:val="0"/>
+          <w:numId w:val="44"/>
+        </w:numPr>
+      </w:pPr>
+      <w:r>
         <w:t>Web browser applet</w:t>
       </w:r>
     </w:p>
     <w:p/>
     <w:p>
       <w:r>
-        <w:t xml:space="preserve">The following sections focus on each run mode for various operating systems.  In addition to these run modes, the </w:t>
-      </w:r>
-      <w:proofErr w:type="spellStart"/>
-      <w:r>
-        <w:t>TSTool</w:t>
-      </w:r>
-      <w:proofErr w:type="spellEnd"/>
-      <w:r>
-        <w:t xml:space="preserve"> installation configuration may </w:t>
+        <w:t xml:space="preserve">The following sections focus on each run mode for various operating systems.  In addition to these run modes, the TSTool installation configuration may </w:t>
       </w:r>
       <w:r>
         <w:t>involve the software bein</w:t>
@@ -223,13 +202,8 @@
         <w:t xml:space="preserve"> or a server</w:t>
       </w:r>
       <w:r>
-        <w:t xml:space="preserve"> that provides access to multiple desktop computers and </w:t>
-      </w:r>
-      <w:proofErr w:type="gramStart"/>
-      <w:r>
-        <w:t>users.</w:t>
-      </w:r>
-      <w:proofErr w:type="gramEnd"/>
+        <w:t xml:space="preserve"> that provides access to multiple desktop computers and users.</w:t>
+      </w:r>
       <w:r>
         <w:t xml:space="preserve">  </w:t>
       </w:r>
@@ -240,23 +214,7 @@
         <w:t xml:space="preserve">t is possible for any of the run modes to be configured on a desktop computer, given the proper supporting software and expertise; however, it is likely that server-oriented run modes will be configured on servers.  </w:t>
       </w:r>
       <w:r>
-        <w:t xml:space="preserve">The following sections describe how to run </w:t>
-      </w:r>
-      <w:proofErr w:type="spellStart"/>
-      <w:r>
-        <w:t>TSTool</w:t>
-      </w:r>
-      <w:proofErr w:type="spellEnd"/>
-      <w:r>
-        <w:t xml:space="preserve"> in various modes.  It is assumed that </w:t>
-      </w:r>
-      <w:proofErr w:type="spellStart"/>
-      <w:r>
-        <w:t>TSTool</w:t>
-      </w:r>
-      <w:proofErr w:type="spellEnd"/>
-      <w:r>
-        <w:t xml:space="preserve"> has been properly installed and configured based on information in other appendices.</w:t>
+        <w:t>The following sections describe how to run TSTool in various modes.  It is assumed that TSTool has been properly installed and configured based on information in other appendices.</w:t>
       </w:r>
     </w:p>
     <w:p/>
@@ -265,15 +223,7 @@
         <w:pStyle w:val="Heading1"/>
       </w:pPr>
       <w:r>
-        <w:t xml:space="preserve">Running </w:t>
-      </w:r>
-      <w:proofErr w:type="spellStart"/>
-      <w:r>
-        <w:t>TSTool</w:t>
-      </w:r>
-      <w:proofErr w:type="spellEnd"/>
-      <w:r>
-        <w:t xml:space="preserve"> in </w:t>
+        <w:t xml:space="preserve">Running TSTool in </w:t>
       </w:r>
       <w:r>
         <w:t>Interactive</w:t>
@@ -285,15 +235,7 @@
     <w:p/>
     <w:p>
       <w:r>
-        <w:t xml:space="preserve">Running </w:t>
-      </w:r>
-      <w:proofErr w:type="spellStart"/>
-      <w:r>
-        <w:t>TSTool</w:t>
-      </w:r>
-      <w:proofErr w:type="spellEnd"/>
-      <w:r>
-        <w:t xml:space="preserve"> in interactive mode using the graphical user interface (GUI) is the </w:t>
+        <w:t xml:space="preserve">Running TSTool in interactive mode using the graphical user interface (GUI) is the </w:t>
       </w:r>
       <w:r>
         <w:t xml:space="preserve">primary run mode for </w:t>
@@ -311,43 +253,19 @@
         <w:t>Getting Started</w:t>
       </w:r>
       <w:r>
-        <w:t xml:space="preserve"> chapter and other chapters in the </w:t>
-      </w:r>
-      <w:proofErr w:type="spellStart"/>
-      <w:r>
-        <w:t>TSTool</w:t>
-      </w:r>
-      <w:proofErr w:type="spellEnd"/>
-      <w:r>
-        <w:t xml:space="preserve"> documentation focus on this run mode and are not discussed further here.</w:t>
-      </w:r>
-    </w:p>
-    <w:p/>
-    <w:p>
-      <w:r>
-        <w:t xml:space="preserve">Often as </w:t>
-      </w:r>
-      <w:proofErr w:type="spellStart"/>
-      <w:r>
-        <w:t>TSTool</w:t>
-      </w:r>
-      <w:proofErr w:type="spellEnd"/>
-      <w:r>
-        <w:t xml:space="preserve"> processing becomes integrated with</w:t>
+        <w:t xml:space="preserve"> chapter and other chapters in the TSTool documentation focus on this run mode and are not discussed further here.</w:t>
+      </w:r>
+    </w:p>
+    <w:p/>
+    <w:p>
+      <w:r>
+        <w:t>Often as TSTool processing becomes integrated with</w:t>
       </w:r>
       <w:r>
         <w:t xml:space="preserve"> </w:t>
       </w:r>
       <w:r>
-        <w:t xml:space="preserve">an organization’s business processes, it is appropriate to run </w:t>
-      </w:r>
-      <w:proofErr w:type="spellStart"/>
-      <w:r>
-        <w:t>TSTool</w:t>
-      </w:r>
-      <w:proofErr w:type="spellEnd"/>
-      <w:r>
-        <w:t xml:space="preserve"> command files in batch mode </w:t>
+        <w:t xml:space="preserve">an organization’s business processes, it is appropriate to run TSTool command files in batch mode </w:t>
       </w:r>
       <w:r>
         <w:t xml:space="preserve">for efficiency or as a </w:t>
@@ -362,15 +280,7 @@
         <w:t>.  The following sections describe how such processing can be implemented.</w:t>
       </w:r>
       <w:r>
-        <w:t xml:space="preserve">  Because the command files are the same regardless of whether </w:t>
-      </w:r>
-      <w:proofErr w:type="spellStart"/>
-      <w:r>
-        <w:t>TSTool</w:t>
-      </w:r>
-      <w:proofErr w:type="spellEnd"/>
-      <w:r>
-        <w:t xml:space="preserve"> is run in interactive or batch mode, the interactive tool can be used to modify and troubleshoot command files, as appropriate.</w:t>
+        <w:t xml:space="preserve">  Because the command files are the same regardless of whether TSTool is run in interactive or batch mode, the interactive tool can be used to modify and troubleshoot command files, as appropriate.</w:t>
       </w:r>
     </w:p>
     <w:p/>
@@ -379,71 +289,23 @@
         <w:pStyle w:val="Heading1"/>
       </w:pPr>
       <w:r>
-        <w:t xml:space="preserve">Running </w:t>
-      </w:r>
-      <w:proofErr w:type="spellStart"/>
-      <w:r>
-        <w:t>TSTool</w:t>
-      </w:r>
-      <w:proofErr w:type="spellEnd"/>
-      <w:r>
-        <w:t xml:space="preserve"> in Limited Interactive Mode</w:t>
-      </w:r>
-    </w:p>
-    <w:p/>
-    <w:p>
-      <w:r>
-        <w:t xml:space="preserve">It may be useful to run </w:t>
-      </w:r>
-      <w:proofErr w:type="spellStart"/>
-      <w:r>
-        <w:t>TSTool</w:t>
-      </w:r>
-      <w:proofErr w:type="spellEnd"/>
-      <w:r>
-        <w:t xml:space="preserve"> in support of other applications.  For example, </w:t>
-      </w:r>
-      <w:proofErr w:type="spellStart"/>
-      <w:r>
-        <w:t>TSTool</w:t>
-      </w:r>
-      <w:proofErr w:type="spellEnd"/>
-      <w:r>
-        <w:t xml:space="preserve"> has been integrated with Geographic Information System (GIS) desktop applications where clicking on a map feature results in running </w:t>
-      </w:r>
-      <w:proofErr w:type="spellStart"/>
-      <w:r>
-        <w:t>TSTool</w:t>
-      </w:r>
-      <w:proofErr w:type="spellEnd"/>
-      <w:r>
-        <w:t xml:space="preserve"> to process data to produce an interactive graph.</w:t>
-      </w:r>
-      <w:r>
-        <w:t xml:space="preserve">  In this case, </w:t>
-      </w:r>
-      <w:proofErr w:type="spellStart"/>
-      <w:r>
-        <w:t>TSTool</w:t>
-      </w:r>
-      <w:proofErr w:type="spellEnd"/>
-      <w:r>
-        <w:t xml:space="preserve"> is run in batch mode (see following sections) and the </w:t>
+        <w:t>Running TSTool in Limited Interactive Mode</w:t>
+      </w:r>
+    </w:p>
+    <w:p/>
+    <w:p>
+      <w:r>
+        <w:t>It may be useful to run TSTool in support of other applications.  For example, TSTool has been integrated with Geographic Information System (GIS) desktop applications where clicking on a map feature results in running TSTool to process data to produce an interactive graph.</w:t>
+      </w:r>
+      <w:r>
+        <w:t xml:space="preserve">  In this case, TSTool is run in batch mode (see following sections) and the </w:t>
       </w:r>
       <w:r>
         <w:rPr>
           <w:rStyle w:val="RTiSWDocLiteralText"/>
         </w:rPr>
-        <w:t>–</w:t>
-      </w:r>
-      <w:proofErr w:type="spellStart"/>
-      <w:r>
-        <w:rPr>
-          <w:rStyle w:val="RTiSWDocLiteralText"/>
-        </w:rPr>
-        <w:t>nomaingui</w:t>
-      </w:r>
-      <w:proofErr w:type="spellEnd"/>
+        <w:t>–nomaingui</w:t>
+      </w:r>
       <w:r>
         <w:t xml:space="preserve"> command line parameter is used to indicate the special run mode.  The user can interact with the displayed visualization window as if the window had </w:t>
       </w:r>
@@ -474,40 +336,16 @@
         <w:t>E</w:t>
       </w:r>
       <w:r>
-        <w:t xml:space="preserve">rror-handling and feedback to the user are more difficult because </w:t>
-      </w:r>
-      <w:proofErr w:type="spellStart"/>
-      <w:r>
-        <w:t>TSTool</w:t>
-      </w:r>
-      <w:proofErr w:type="spellEnd"/>
-      <w:r>
-        <w:t xml:space="preserve"> is not fully integrated with the calling software</w:t>
+        <w:t>rror-handling and feedback to the user are more difficult because TSTool is not fully integrated with the calling software</w:t>
       </w:r>
       <w:r>
         <w:t xml:space="preserve">.  The </w:t>
       </w:r>
-      <w:proofErr w:type="spellStart"/>
-      <w:proofErr w:type="gramStart"/>
       <w:r>
         <w:rPr>
           <w:rStyle w:val="RTiSWDocLiteralText"/>
         </w:rPr>
-        <w:t>StartLog</w:t>
-      </w:r>
-      <w:proofErr w:type="spellEnd"/>
-      <w:r>
-        <w:rPr>
-          <w:rStyle w:val="RTiSWDocLiteralText"/>
-        </w:rPr>
-        <w:t>(</w:t>
-      </w:r>
-      <w:proofErr w:type="gramEnd"/>
-      <w:r>
-        <w:rPr>
-          <w:rStyle w:val="RTiSWDocLiteralText"/>
-        </w:rPr>
-        <w:t>)</w:t>
+        <w:t>StartLog()</w:t>
       </w:r>
       <w:r>
         <w:t xml:space="preserve"> command can be used to ensure that a log file is created in a location that is integrated with the overall system.</w:t>
@@ -525,70 +363,22 @@
         <w:t>T</w:t>
       </w:r>
       <w:r>
-        <w:t xml:space="preserve">here may be a slight delay displaying the view window because </w:t>
-      </w:r>
-      <w:proofErr w:type="spellStart"/>
-      <w:r>
-        <w:t>TSTool</w:t>
-      </w:r>
-      <w:proofErr w:type="spellEnd"/>
-      <w:r>
-        <w:t xml:space="preserve"> starts each time.  </w:t>
-      </w:r>
-      <w:r>
-        <w:t xml:space="preserve">To improve performance, a specific configuration for </w:t>
-      </w:r>
-      <w:proofErr w:type="spellStart"/>
-      <w:r>
-        <w:t>TSTool</w:t>
-      </w:r>
-      <w:proofErr w:type="spellEnd"/>
-      <w:r>
-        <w:t xml:space="preserve"> may be required (see the </w:t>
+        <w:t xml:space="preserve">here may be a slight delay displaying the view window because TSTool starts each time.  </w:t>
+      </w:r>
+      <w:r>
+        <w:t xml:space="preserve">To improve performance, a specific configuration for TSTool may be required (see the </w:t>
       </w:r>
       <w:r>
         <w:rPr>
           <w:rStyle w:val="RTiSWDocLiteralText"/>
         </w:rPr>
-        <w:t>–</w:t>
-      </w:r>
-      <w:proofErr w:type="spellStart"/>
-      <w:r>
-        <w:rPr>
-          <w:rStyle w:val="RTiSWDocLiteralText"/>
-        </w:rPr>
-        <w:t>config</w:t>
-      </w:r>
-      <w:proofErr w:type="spellEnd"/>
-      <w:r>
-        <w:t xml:space="preserve"> command line parameter).  For example, disable all </w:t>
-      </w:r>
-      <w:proofErr w:type="spellStart"/>
-      <w:r>
-        <w:t>datastores</w:t>
-      </w:r>
-      <w:proofErr w:type="spellEnd"/>
-      <w:r>
-        <w:t xml:space="preserve"> that are not necessary for the application because the time required to connect to databases will slow down </w:t>
-      </w:r>
-      <w:proofErr w:type="spellStart"/>
-      <w:r>
-        <w:t>TSTool</w:t>
-      </w:r>
-      <w:proofErr w:type="spellEnd"/>
-      <w:r>
-        <w:t xml:space="preserve"> startup.</w:t>
-      </w:r>
-      <w:r>
-        <w:t xml:space="preserve">  Another option is to point to data products (time series graphs, etc.) provided by a web server.  This involves implementing </w:t>
-      </w:r>
-      <w:proofErr w:type="spellStart"/>
-      <w:r>
-        <w:t>TSTool</w:t>
-      </w:r>
-      <w:proofErr w:type="spellEnd"/>
-      <w:r>
-        <w:t xml:space="preserve"> on a web server, which his discussed in a section below; however, such an approach requires implementing more technology components.</w:t>
+        <w:t>–config</w:t>
+      </w:r>
+      <w:r>
+        <w:t xml:space="preserve"> command line parameter).  For example, disable all datastores that are not necessary for the application because the time required to connect to databases will slow down TSTool startup.</w:t>
+      </w:r>
+      <w:r>
+        <w:t xml:space="preserve">  Another option is to point to data products (time series graphs, etc.) provided by a web server.  This involves implementing TSTool on a web server, which his discussed in a section below; however, such an approach requires implementing more technology components.</w:t>
       </w:r>
     </w:p>
     <w:p>
@@ -603,23 +393,7 @@
         <w:t>It can be confusing to specify the location of configuration information and input files.  Using absolute paths limits flexibility in changing the configuration.  However, relative paths must be “anchored” to a starting location.</w:t>
       </w:r>
       <w:r>
-        <w:t xml:space="preserve">  For example, </w:t>
-      </w:r>
-      <w:proofErr w:type="spellStart"/>
-      <w:r>
-        <w:t>TSTool</w:t>
-      </w:r>
-      <w:proofErr w:type="spellEnd"/>
-      <w:r>
-        <w:t xml:space="preserve"> assumes an initial working directory depending on software startup and then sets the working directory to the location of the command file.  It generally is best to utilize the top-level application to provide the working directory, and then pass the information to </w:t>
-      </w:r>
-      <w:proofErr w:type="spellStart"/>
-      <w:r>
-        <w:t>TSTool</w:t>
-      </w:r>
-      <w:proofErr w:type="spellEnd"/>
-      <w:r>
-        <w:t xml:space="preserve"> dynamically if possible.</w:t>
+        <w:t xml:space="preserve">  For example, TSTool assumes an initial working directory depending on software startup and then sets the working directory to the location of the command file.  It generally is best to utilize the top-level application to provide the working directory, and then pass the information to TSTool dynamically if possible.</w:t>
       </w:r>
     </w:p>
     <w:p/>
@@ -628,43 +402,19 @@
         <w:pStyle w:val="Heading1"/>
       </w:pPr>
       <w:r>
-        <w:t xml:space="preserve">Running </w:t>
-      </w:r>
-      <w:proofErr w:type="spellStart"/>
-      <w:r>
-        <w:t>TSTool</w:t>
-      </w:r>
-      <w:proofErr w:type="spellEnd"/>
-      <w:r>
-        <w:t xml:space="preserve"> in Command Line Batch Mode</w:t>
-      </w:r>
-    </w:p>
-    <w:p/>
-    <w:p>
-      <w:r>
-        <w:t xml:space="preserve">“Command line batch mode” refers to running </w:t>
-      </w:r>
-      <w:proofErr w:type="spellStart"/>
-      <w:r>
-        <w:t>TSTool</w:t>
-      </w:r>
-      <w:proofErr w:type="spellEnd"/>
-      <w:r>
-        <w:t xml:space="preserve"> </w:t>
+        <w:t>Running TSTool in Command Line Batch Mode</w:t>
+      </w:r>
+    </w:p>
+    <w:p/>
+    <w:p>
+      <w:r>
+        <w:t xml:space="preserve">“Command line batch mode” refers to running TSTool </w:t>
       </w:r>
       <w:r>
         <w:t xml:space="preserve">from a command prompt, such as the Windows command shell or Linux command line.  </w:t>
       </w:r>
       <w:r>
-        <w:t xml:space="preserve">The </w:t>
-      </w:r>
-      <w:proofErr w:type="spellStart"/>
-      <w:r>
-        <w:t>TSTool</w:t>
-      </w:r>
-      <w:proofErr w:type="spellEnd"/>
-      <w:r>
-        <w:t xml:space="preserve"> </w:t>
+        <w:t xml:space="preserve">The TSTool </w:t>
       </w:r>
       <w:r>
         <w:t>GUI is useful because it</w:t>
@@ -682,15 +432,7 @@
         <w:t>GUI</w:t>
       </w:r>
       <w:r>
-        <w:t xml:space="preserve">.  To do so, run </w:t>
-      </w:r>
-      <w:proofErr w:type="spellStart"/>
-      <w:r>
-        <w:t>TSTool</w:t>
-      </w:r>
-      <w:proofErr w:type="spellEnd"/>
-      <w:r>
-        <w:t xml:space="preserve"> on the command line as follows:</w:t>
+        <w:t>.  To do so, run TSTool on the command line as follows:</w:t>
       </w:r>
     </w:p>
     <w:p/>
@@ -705,85 +447,25 @@
         <w:rPr>
           <w:rStyle w:val="RTiSWDocLiteralText"/>
         </w:rPr>
-        <w:t>[</w:t>
-      </w:r>
-      <w:proofErr w:type="spellStart"/>
+        <w:t xml:space="preserve">[PathToTSTool]tstool –commands </w:t>
+      </w:r>
       <w:r>
         <w:rPr>
           <w:rStyle w:val="RTiSWDocLiteralText"/>
         </w:rPr>
-        <w:t>PathToTSTool</w:t>
-      </w:r>
-      <w:proofErr w:type="spellEnd"/>
-      <w:proofErr w:type="gramStart"/>
+        <w:t>[PathToCommandFile]</w:t>
+      </w:r>
       <w:r>
         <w:rPr>
           <w:rStyle w:val="RTiSWDocLiteralText"/>
         </w:rPr>
-        <w:t>]</w:t>
-      </w:r>
-      <w:proofErr w:type="spellStart"/>
+        <w:t>commands.TSTool [</w:t>
+      </w:r>
       <w:r>
         <w:rPr>
           <w:rStyle w:val="RTiSWDocLiteralText"/>
         </w:rPr>
-        <w:t>tstool</w:t>
-      </w:r>
-      <w:proofErr w:type="spellEnd"/>
-      <w:proofErr w:type="gramEnd"/>
-      <w:r>
-        <w:rPr>
-          <w:rStyle w:val="RTiSWDocLiteralText"/>
-        </w:rPr>
-        <w:t xml:space="preserve"> –commands </w:t>
-      </w:r>
-      <w:r>
-        <w:rPr>
-          <w:rStyle w:val="RTiSWDocLiteralText"/>
-        </w:rPr>
-        <w:t>[</w:t>
-      </w:r>
-      <w:proofErr w:type="spellStart"/>
-      <w:r>
-        <w:rPr>
-          <w:rStyle w:val="RTiSWDocLiteralText"/>
-        </w:rPr>
-        <w:t>PathToCommandFile</w:t>
-      </w:r>
-      <w:proofErr w:type="spellEnd"/>
-      <w:r>
-        <w:rPr>
-          <w:rStyle w:val="RTiSWDocLiteralText"/>
-        </w:rPr>
-        <w:t>]</w:t>
-      </w:r>
-      <w:proofErr w:type="spellStart"/>
-      <w:r>
-        <w:rPr>
-          <w:rStyle w:val="RTiSWDocLiteralText"/>
-        </w:rPr>
-        <w:t>commands.TSTool</w:t>
-      </w:r>
-      <w:proofErr w:type="spellEnd"/>
-      <w:r>
-        <w:rPr>
-          <w:rStyle w:val="RTiSWDocLiteralText"/>
-        </w:rPr>
-        <w:t xml:space="preserve"> [</w:t>
-      </w:r>
-      <w:proofErr w:type="spellStart"/>
-      <w:r>
-        <w:rPr>
-          <w:rStyle w:val="RTiSWDocLiteralText"/>
-        </w:rPr>
-        <w:t>TSTool</w:t>
-      </w:r>
-      <w:proofErr w:type="spellEnd"/>
-      <w:r>
-        <w:rPr>
-          <w:rStyle w:val="RTiSWDocLiteralText"/>
-        </w:rPr>
-        <w:t xml:space="preserve"> </w:t>
+        <w:t xml:space="preserve">TSTool </w:t>
       </w:r>
       <w:r>
         <w:rPr>
@@ -821,13 +503,8 @@
           <w:numId w:val="45"/>
         </w:numPr>
       </w:pPr>
-      <w:proofErr w:type="spellStart"/>
-      <w:r>
-        <w:t>TSTool</w:t>
-      </w:r>
-      <w:proofErr w:type="spellEnd"/>
-      <w:r>
-        <w:t xml:space="preserve"> </w:t>
+      <w:r>
+        <w:t xml:space="preserve">TSTool </w:t>
       </w:r>
       <w:r>
         <w:t>relies on a</w:t>
@@ -845,47 +522,7 @@
         <w:t>the working directory</w:t>
       </w:r>
       <w:r>
-        <w:t xml:space="preserve"> is the location of the command file once opened.  However, when running </w:t>
-      </w:r>
-      <w:proofErr w:type="spellStart"/>
-      <w:r>
-        <w:t>TSTool</w:t>
-      </w:r>
-      <w:proofErr w:type="spellEnd"/>
-      <w:r>
-        <w:t xml:space="preserve"> in batch mode, there are a number of folders involved:  the location of the </w:t>
-      </w:r>
-      <w:proofErr w:type="spellStart"/>
-      <w:r>
-        <w:t>TSTool</w:t>
-      </w:r>
-      <w:proofErr w:type="spellEnd"/>
-      <w:r>
-        <w:t xml:space="preserve"> executable, the location from which </w:t>
-      </w:r>
-      <w:proofErr w:type="spellStart"/>
-      <w:r>
-        <w:t>TSTool</w:t>
-      </w:r>
-      <w:proofErr w:type="spellEnd"/>
-      <w:r>
-        <w:t xml:space="preserve"> is run, and the location of the command file.  These multiple locations can make it difficult to troubleshoot.  One option is to use absolute paths in the </w:t>
-      </w:r>
-      <w:proofErr w:type="spellStart"/>
-      <w:r>
-        <w:t>TSTool</w:t>
-      </w:r>
-      <w:proofErr w:type="spellEnd"/>
-      <w:r>
-        <w:t xml:space="preserve"> command line for the executable and the command file so it is very clear where the </w:t>
-      </w:r>
-      <w:proofErr w:type="spellStart"/>
-      <w:r>
-        <w:t>TSTool</w:t>
-      </w:r>
-      <w:proofErr w:type="spellEnd"/>
-      <w:r>
-        <w:t xml:space="preserve"> executable and command file are located.  These paths can be coded into a batch file (</w:t>
+        <w:t xml:space="preserve"> is the location of the command file once opened.  However, when running TSTool in batch mode, there are a number of folders involved:  the location of the TSTool executable, the location from which TSTool is run, and the location of the command file.  These multiple locations can make it difficult to troubleshoot.  One option is to use absolute paths in the TSTool command line for the executable and the command file so it is very clear where the TSTool executable and command file are located.  These paths can be coded into a batch file (</w:t>
       </w:r>
       <w:r>
         <w:rPr>
@@ -904,36 +541,15 @@
           <w:numId w:val="45"/>
         </w:numPr>
       </w:pPr>
-      <w:proofErr w:type="spellStart"/>
-      <w:r>
-        <w:t>TSTool</w:t>
-      </w:r>
-      <w:proofErr w:type="spellEnd"/>
-      <w:r>
-        <w:t xml:space="preserve"> can be run in headless mode and still create graph windows (e.g., when </w:t>
-      </w:r>
-      <w:proofErr w:type="spellStart"/>
-      <w:r>
-        <w:t>TSTool</w:t>
-      </w:r>
-      <w:proofErr w:type="spellEnd"/>
-      <w:r>
-        <w:t xml:space="preserve"> supports the functionality of another application).  Make sure to evaluate whether the </w:t>
+      <w:r>
+        <w:t xml:space="preserve">TSTool can be run in headless mode and still create graph windows (e.g., when TSTool supports the functionality of another application).  Make sure to evaluate whether the </w:t>
       </w:r>
       <w:r>
         <w:rPr>
           <w:rStyle w:val="RTiSWDocLiteralText"/>
         </w:rPr>
-        <w:t>–</w:t>
-      </w:r>
-      <w:proofErr w:type="spellStart"/>
-      <w:r>
-        <w:rPr>
-          <w:rStyle w:val="RTiSWDocLiteralText"/>
-        </w:rPr>
-        <w:t>nomaingui</w:t>
-      </w:r>
-      <w:proofErr w:type="spellEnd"/>
+        <w:t>–nomaingui</w:t>
+      </w:r>
       <w:r>
         <w:t xml:space="preserve"> parameter is needed in addition to </w:t>
       </w:r>
@@ -955,45 +571,13 @@
         </w:numPr>
       </w:pPr>
       <w:r>
-        <w:t xml:space="preserve">The </w:t>
-      </w:r>
-      <w:proofErr w:type="spellStart"/>
-      <w:r>
-        <w:t>TSTool</w:t>
-      </w:r>
-      <w:proofErr w:type="spellEnd"/>
-      <w:r>
-        <w:t xml:space="preserve"> default log file under the logs folder of the installation is used when </w:t>
-      </w:r>
-      <w:proofErr w:type="spellStart"/>
-      <w:r>
-        <w:t>TSTool</w:t>
-      </w:r>
-      <w:proofErr w:type="spellEnd"/>
-      <w:r>
-        <w:t xml:space="preserve"> first starts up.  If a </w:t>
-      </w:r>
-      <w:proofErr w:type="spellStart"/>
-      <w:proofErr w:type="gramStart"/>
+        <w:t xml:space="preserve">The TSTool default log file under the logs folder of the installation is used when TSTool first starts up.  If a </w:t>
+      </w:r>
       <w:r>
         <w:rPr>
           <w:rStyle w:val="RTiSWDocLiteralText"/>
         </w:rPr>
-        <w:t>StartLog</w:t>
-      </w:r>
-      <w:proofErr w:type="spellEnd"/>
-      <w:r>
-        <w:rPr>
-          <w:rStyle w:val="RTiSWDocLiteralText"/>
-        </w:rPr>
-        <w:t>(</w:t>
-      </w:r>
-      <w:proofErr w:type="gramEnd"/>
-      <w:r>
-        <w:rPr>
-          <w:rStyle w:val="RTiSWDocLiteralText"/>
-        </w:rPr>
-        <w:t>)</w:t>
+        <w:t>StartLog()</w:t>
       </w:r>
       <w:r>
         <w:t xml:space="preserve"> command is used in the command file, it will be used when the command file is run.  Refer to the appropriate log file when troubleshooting.</w:t>
@@ -1002,15 +586,7 @@
     <w:p>
       <w:r>
         <w:lastRenderedPageBreak/>
-        <w:t xml:space="preserve">The following table lists the </w:t>
-      </w:r>
-      <w:proofErr w:type="spellStart"/>
-      <w:r>
-        <w:t>TSTool</w:t>
-      </w:r>
-      <w:proofErr w:type="spellEnd"/>
-      <w:r>
-        <w:t xml:space="preserve"> command line parameters.</w:t>
+        <w:t>The following table lists the TSTool command line parameters.</w:t>
       </w:r>
     </w:p>
     <w:p/>
@@ -1018,13 +594,8 @@
       <w:pPr>
         <w:pStyle w:val="RTiSWDocFigureTableTitle"/>
       </w:pPr>
-      <w:proofErr w:type="spellStart"/>
-      <w:r>
-        <w:t>TSTool</w:t>
-      </w:r>
-      <w:proofErr w:type="spellEnd"/>
-      <w:r>
-        <w:t xml:space="preserve"> Command Line Parameters</w:t>
+      <w:r>
+        <w:t>TSTool Command Line Parameters</w:t>
       </w:r>
     </w:p>
     <w:p/>
@@ -1121,31 +692,8 @@
               <w:rPr>
                 <w:rStyle w:val="RTiSWDocLiteralText"/>
               </w:rPr>
-              <w:t>-</w:t>
+              <w:t>-batchServer</w:t>
             </w:r>
-            <w:proofErr w:type="spellStart"/>
-            <w:r>
-              <w:rPr>
-                <w:rStyle w:val="RTiSWDocLiteralText"/>
-              </w:rPr>
-              <w:t>batchTimeout</w:t>
-            </w:r>
-            <w:proofErr w:type="spellEnd"/>
-          </w:p>
-          <w:p>
-            <w:pPr>
-              <w:rPr>
-                <w:rStyle w:val="RTiSWDocLiteralText"/>
-              </w:rPr>
-            </w:pPr>
-            <w:proofErr w:type="spellStart"/>
-            <w:r>
-              <w:rPr>
-                <w:rStyle w:val="RTiSWDocLiteralText"/>
-              </w:rPr>
-              <w:t>TimeoutSeconds</w:t>
-            </w:r>
-            <w:proofErr w:type="spellEnd"/>
           </w:p>
         </w:tc>
         <w:tc>
@@ -1154,23 +702,145 @@
           </w:tcPr>
           <w:p>
             <w:r>
-              <w:t xml:space="preserve">Timeout in seconds.  If </w:t>
+              <w:t>Run TSTool in headless mode to process command files that are copied into the hot folder (</w:t>
             </w:r>
-            <w:proofErr w:type="spellStart"/>
             <w:r>
-              <w:t>TSTool</w:t>
+              <w:rPr>
+                <w:rStyle w:val="RTiSWDocLiteralText"/>
+              </w:rPr>
+              <w:noBreakHyphen/>
             </w:r>
-            <w:proofErr w:type="spellEnd"/>
             <w:r>
-              <w:t xml:space="preserve"> command processing takes longer, </w:t>
+              <w:rPr>
+                <w:rStyle w:val="RTiSWDocLiteralText"/>
+              </w:rPr>
+              <w:t>batchServerHotFolder</w:t>
             </w:r>
-            <w:proofErr w:type="spellStart"/>
             <w:r>
-              <w:t>TSTool</w:t>
+              <w:t>).  TSTool will exit when a command file named stop is placed in the hot folder.</w:t>
             </w:r>
-            <w:proofErr w:type="spellEnd"/>
+          </w:p>
+        </w:tc>
+        <w:tc>
+          <w:tcPr>
+            <w:tcW w:w="2683" w:type="dxa"/>
+          </w:tcPr>
+          <w:p/>
+        </w:tc>
+      </w:tr>
+      <w:tr>
+        <w:trPr>
+          <w:jc w:val="center"/>
+        </w:trPr>
+        <w:tc>
+          <w:tcPr>
+            <w:tcW w:w="2684" w:type="dxa"/>
+          </w:tcPr>
+          <w:p>
+            <w:pPr>
+              <w:rPr>
+                <w:rStyle w:val="RTiSWDocLiteralText"/>
+              </w:rPr>
+            </w:pPr>
             <w:r>
-              <w:t xml:space="preserve"> will exit.  This may be appropriate as a final fallback if other timeout controls do not work.  Warning – this will leave processing incomplete.</w:t>
+              <w:rPr>
+                <w:rStyle w:val="RTiSWDocLiteralText"/>
+              </w:rPr>
+              <w:t>-batchServer</w:t>
+            </w:r>
+          </w:p>
+          <w:p>
+            <w:pPr>
+              <w:rPr>
+                <w:rStyle w:val="RTiSWDocLiteralText"/>
+              </w:rPr>
+            </w:pPr>
+            <w:r>
+              <w:rPr>
+                <w:rStyle w:val="RTiSWDocLiteralText"/>
+              </w:rPr>
+              <w:t>HotFolder Folder</w:t>
+            </w:r>
+          </w:p>
+        </w:tc>
+        <w:tc>
+          <w:tcPr>
+            <w:tcW w:w="3960" w:type="dxa"/>
+          </w:tcPr>
+          <w:p>
+            <w:r>
+              <w:t xml:space="preserve">Specify the hot folder to use with the </w:t>
+            </w:r>
+            <w:r>
+              <w:rPr>
+                <w:rStyle w:val="RTiSWDocLiteralText"/>
+              </w:rPr>
+              <w:noBreakHyphen/>
+              <w:t>batchServer</w:t>
+            </w:r>
+            <w:r>
+              <w:t xml:space="preserve"> parameter.</w:t>
+            </w:r>
+          </w:p>
+        </w:tc>
+        <w:tc>
+          <w:tcPr>
+            <w:tcW w:w="2683" w:type="dxa"/>
+          </w:tcPr>
+          <w:p/>
+        </w:tc>
+      </w:tr>
+      <w:tr>
+        <w:trPr>
+          <w:jc w:val="center"/>
+        </w:trPr>
+        <w:tc>
+          <w:tcPr>
+            <w:tcW w:w="2684" w:type="dxa"/>
+          </w:tcPr>
+          <w:p>
+            <w:pPr>
+              <w:rPr>
+                <w:rStyle w:val="RTiSWDocLiteralText"/>
+              </w:rPr>
+            </w:pPr>
+            <w:r>
+              <w:rPr>
+                <w:rStyle w:val="RTiSWDocLiteralText"/>
+              </w:rPr>
+              <w:t>-batchTimeout</w:t>
+            </w:r>
+          </w:p>
+          <w:p>
+            <w:pPr>
+              <w:rPr>
+                <w:rStyle w:val="RTiSWDocLiteralText"/>
+              </w:rPr>
+            </w:pPr>
+            <w:r>
+              <w:rPr>
+                <w:rStyle w:val="RTiSWDocLiteralText"/>
+              </w:rPr>
+              <w:t>TimeoutSeconds</w:t>
+            </w:r>
+          </w:p>
+        </w:tc>
+        <w:tc>
+          <w:tcPr>
+            <w:tcW w:w="3960" w:type="dxa"/>
+          </w:tcPr>
+          <w:p>
+            <w:r>
+              <w:t>Timeout in seconds.  If TSTool command processing takes longer, TSTool will exit.  This may be appropriate as a final fallback if other timeout controls do not work.  Warning – this will leave processing incomplete.</w:t>
+            </w:r>
+            <w:r>
+              <w:t xml:space="preserve">  </w:t>
+            </w:r>
+            <w:r>
+              <w:rPr>
+                <w:b/>
+              </w:rPr>
+              <w:t>May be removed in future.</w:t>
             </w:r>
           </w:p>
         </w:tc>
@@ -1209,16 +879,8 @@
               <w:rPr>
                 <w:rStyle w:val="RTiSWDocLiteralText"/>
               </w:rPr>
-              <w:t xml:space="preserve"> </w:t>
+              <w:t xml:space="preserve"> CommandFile</w:t>
             </w:r>
-            <w:proofErr w:type="spellStart"/>
-            <w:r>
-              <w:rPr>
-                <w:rStyle w:val="RTiSWDocLiteralText"/>
-              </w:rPr>
-              <w:t>CommandFile</w:t>
-            </w:r>
-            <w:proofErr w:type="spellEnd"/>
           </w:p>
         </w:tc>
         <w:tc>
@@ -1227,15 +889,7 @@
           </w:tcPr>
           <w:p>
             <w:r>
-              <w:t xml:space="preserve">Specify the name of the command file to run in batch mode.  </w:t>
-            </w:r>
-            <w:proofErr w:type="spellStart"/>
-            <w:r>
-              <w:t>TSTool</w:t>
-            </w:r>
-            <w:proofErr w:type="spellEnd"/>
-            <w:r>
-              <w:t xml:space="preserve"> will process the commands and exit.</w:t>
+              <w:t>Specify the name of the command file to run in batch mode.  TSTool will process the commands and exit.</w:t>
             </w:r>
           </w:p>
         </w:tc>
@@ -1245,15 +899,7 @@
           </w:tcPr>
           <w:p>
             <w:r>
-              <w:t xml:space="preserve">Start </w:t>
-            </w:r>
-            <w:proofErr w:type="spellStart"/>
-            <w:r>
-              <w:t>TSTool</w:t>
-            </w:r>
-            <w:proofErr w:type="spellEnd"/>
-            <w:r>
-              <w:t xml:space="preserve"> in interactive mode.</w:t>
+              <w:t>Start TSTool in interactive mode.</w:t>
             </w:r>
           </w:p>
         </w:tc>
@@ -1272,14 +918,12 @@
                 <w:rStyle w:val="RTiSWDocLiteralText"/>
               </w:rPr>
             </w:pPr>
-            <w:proofErr w:type="spellStart"/>
             <w:r>
               <w:rPr>
                 <w:rStyle w:val="RTiSWDocLiteralText"/>
               </w:rPr>
               <w:t>CommandFile</w:t>
             </w:r>
-            <w:proofErr w:type="spellEnd"/>
           </w:p>
         </w:tc>
         <w:tc>
@@ -1297,30 +941,14 @@
               <w:t>–commands</w:t>
             </w:r>
             <w:r>
-              <w:t xml:space="preserve"> to start up the </w:t>
-            </w:r>
-            <w:proofErr w:type="spellStart"/>
-            <w:r>
-              <w:t>TSTool</w:t>
-            </w:r>
-            <w:proofErr w:type="spellEnd"/>
-            <w:r>
-              <w:t xml:space="preserve"> GUI and load the command file.  This behavior occurs when selecting a </w:t>
+              <w:t xml:space="preserve"> to start up the TSTool GUI and load the command file.  This behavior occurs when selecting a </w:t>
             </w:r>
             <w:r>
               <w:rPr>
                 <w:rStyle w:val="RTiSWDocLiteralText"/>
               </w:rPr>
-              <w:t>*.</w:t>
+              <w:t>*.TSTool</w:t>
             </w:r>
-            <w:proofErr w:type="spellStart"/>
-            <w:r>
-              <w:rPr>
-                <w:rStyle w:val="RTiSWDocLiteralText"/>
-              </w:rPr>
-              <w:t>TSTool</w:t>
-            </w:r>
-            <w:proofErr w:type="spellEnd"/>
             <w:r>
               <w:t xml:space="preserve"> file in Windows Explorer.  See also </w:t>
             </w:r>
@@ -1329,15 +957,8 @@
                 <w:rStyle w:val="RTiSWDocLiteralText"/>
               </w:rPr>
               <w:noBreakHyphen/>
-            </w:r>
-            <w:proofErr w:type="spellStart"/>
-            <w:r>
-              <w:rPr>
-                <w:rStyle w:val="RTiSWDocLiteralText"/>
-              </w:rPr>
               <w:t>runcommandsonload</w:t>
             </w:r>
-            <w:proofErr w:type="spellEnd"/>
             <w:r>
               <w:t>.</w:t>
             </w:r>
@@ -1368,30 +989,8 @@
               <w:rPr>
                 <w:rStyle w:val="RTiSWDocLiteralText"/>
               </w:rPr>
-              <w:t>-</w:t>
+              <w:t>-config ConfigFile</w:t>
             </w:r>
-            <w:proofErr w:type="spellStart"/>
-            <w:r>
-              <w:rPr>
-                <w:rStyle w:val="RTiSWDocLiteralText"/>
-              </w:rPr>
-              <w:t>config</w:t>
-            </w:r>
-            <w:proofErr w:type="spellEnd"/>
-            <w:r>
-              <w:rPr>
-                <w:rStyle w:val="RTiSWDocLiteralText"/>
-              </w:rPr>
-              <w:t xml:space="preserve"> </w:t>
-            </w:r>
-            <w:proofErr w:type="spellStart"/>
-            <w:r>
-              <w:rPr>
-                <w:rStyle w:val="RTiSWDocLiteralText"/>
-              </w:rPr>
-              <w:t>ConfigFile</w:t>
-            </w:r>
-            <w:proofErr w:type="spellEnd"/>
           </w:p>
         </w:tc>
         <w:tc>
@@ -1400,15 +999,7 @@
           </w:tcPr>
           <w:p>
             <w:r>
-              <w:t xml:space="preserve">Start </w:t>
-            </w:r>
-            <w:proofErr w:type="spellStart"/>
-            <w:r>
-              <w:t>TSTool</w:t>
-            </w:r>
-            <w:proofErr w:type="spellEnd"/>
-            <w:r>
-              <w:t xml:space="preserve"> using the specified configuration file.  This is useful in software test environments.</w:t>
+              <w:t>Start TSTool using the specified configuration file.  This is useful in software test environments.</w:t>
             </w:r>
           </w:p>
         </w:tc>
@@ -1418,30 +1009,14 @@
           </w:tcPr>
           <w:p>
             <w:r>
-              <w:t xml:space="preserve">Start </w:t>
-            </w:r>
-            <w:proofErr w:type="spellStart"/>
-            <w:r>
-              <w:t>TSTool</w:t>
-            </w:r>
-            <w:proofErr w:type="spellEnd"/>
-            <w:r>
-              <w:t xml:space="preserve"> using the </w:t>
+              <w:t xml:space="preserve">Start TSTool using the </w:t>
             </w:r>
             <w:r>
               <w:rPr>
                 <w:rStyle w:val="RTiSWDocFileDirReference"/>
               </w:rPr>
-              <w:t>system/</w:t>
+              <w:t>system/TSTool.cfg</w:t>
             </w:r>
-            <w:proofErr w:type="spellStart"/>
-            <w:r>
-              <w:rPr>
-                <w:rStyle w:val="RTiSWDocFileDirReference"/>
-              </w:rPr>
-              <w:t>TSTool.cfg</w:t>
-            </w:r>
-            <w:proofErr w:type="spellEnd"/>
             <w:r>
               <w:t xml:space="preserve"> file under the software installation.</w:t>
             </w:r>
@@ -1466,16 +1041,8 @@
               <w:rPr>
                 <w:rStyle w:val="RTiSWDocLiteralText"/>
               </w:rPr>
-              <w:t>-</w:t>
+              <w:t>-dTerm,Log</w:t>
             </w:r>
-            <w:proofErr w:type="spellStart"/>
-            <w:r>
-              <w:rPr>
-                <w:rStyle w:val="RTiSWDocLiteralText"/>
-              </w:rPr>
-              <w:t>dTerm,Log</w:t>
-            </w:r>
-            <w:proofErr w:type="spellEnd"/>
           </w:p>
         </w:tc>
         <w:tc>
@@ -1517,16 +1084,8 @@
               <w:rPr>
                 <w:rStyle w:val="RTiSWDocLiteralText"/>
               </w:rPr>
-              <w:t xml:space="preserve">-home </w:t>
+              <w:t>-home InstallFolder</w:t>
             </w:r>
-            <w:proofErr w:type="spellStart"/>
-            <w:r>
-              <w:rPr>
-                <w:rStyle w:val="RTiSWDocLiteralText"/>
-              </w:rPr>
-              <w:t>InstallFolder</w:t>
-            </w:r>
-            <w:proofErr w:type="spellEnd"/>
           </w:p>
         </w:tc>
         <w:tc>
@@ -1535,23 +1094,7 @@
           </w:tcPr>
           <w:p>
             <w:r>
-              <w:t xml:space="preserve">Specify the install folder.  This parameter is used internally by the </w:t>
-            </w:r>
-            <w:proofErr w:type="spellStart"/>
-            <w:r>
-              <w:t>TSTool</w:t>
-            </w:r>
-            <w:proofErr w:type="spellEnd"/>
-            <w:r>
-              <w:t xml:space="preserve"> launcher (Launch4J) and in the software development environment to specify the </w:t>
-            </w:r>
-            <w:proofErr w:type="spellStart"/>
-            <w:r>
-              <w:t>TSTool</w:t>
-            </w:r>
-            <w:proofErr w:type="spellEnd"/>
-            <w:r>
-              <w:t xml:space="preserve"> home, in order to locate other files.</w:t>
+              <w:t>Specify the install folder.  This parameter is used internally by the TSTool launcher (Launch4J) and in the software development environment to specify the TSTool home, in order to locate other files.</w:t>
             </w:r>
           </w:p>
         </w:tc>
@@ -1561,15 +1104,7 @@
           </w:tcPr>
           <w:p>
             <w:r>
-              <w:t xml:space="preserve">Should always be set by the </w:t>
-            </w:r>
-            <w:proofErr w:type="spellStart"/>
-            <w:r>
-              <w:t>TSTool</w:t>
-            </w:r>
-            <w:proofErr w:type="spellEnd"/>
-            <w:r>
-              <w:t xml:space="preserve"> launcher.</w:t>
+              <w:t>Should always be set by the TSTool launcher.</w:t>
             </w:r>
           </w:p>
         </w:tc>
@@ -1592,16 +1127,8 @@
               <w:rPr>
                 <w:rStyle w:val="RTiSWDocLiteralText"/>
               </w:rPr>
-              <w:t>-</w:t>
+              <w:t>-httpServer</w:t>
             </w:r>
-            <w:proofErr w:type="spellStart"/>
-            <w:r>
-              <w:rPr>
-                <w:rStyle w:val="RTiSWDocLiteralText"/>
-              </w:rPr>
-              <w:t>nodiscovery</w:t>
-            </w:r>
-            <w:proofErr w:type="spellEnd"/>
           </w:p>
         </w:tc>
         <w:tc>
@@ -1610,13 +1137,50 @@
           </w:tcPr>
           <w:p>
             <w:r>
-              <w:t>Do not run discovery on commands as they are loaded.  This can be used for large command files that will not be edited</w:t>
+              <w:t>Run TSTool in headless mode to act as an HTTP server.  Experimental</w:t>
+            </w:r>
+          </w:p>
+        </w:tc>
+        <w:tc>
+          <w:tcPr>
+            <w:tcW w:w="2683" w:type="dxa"/>
+          </w:tcPr>
+          <w:p/>
+        </w:tc>
+      </w:tr>
+      <w:tr>
+        <w:trPr>
+          <w:jc w:val="center"/>
+        </w:trPr>
+        <w:tc>
+          <w:tcPr>
+            <w:tcW w:w="2684" w:type="dxa"/>
+          </w:tcPr>
+          <w:p>
+            <w:pPr>
+              <w:rPr>
+                <w:rStyle w:val="RTiSWDocLiteralText"/>
+              </w:rPr>
+            </w:pPr>
+            <w:r>
+              <w:rPr>
+                <w:rStyle w:val="RTiSWDocLiteralText"/>
+              </w:rPr>
+              <w:t>-nodiscovery</w:t>
+            </w:r>
+          </w:p>
+        </w:tc>
+        <w:tc>
+          <w:tcPr>
+            <w:tcW w:w="3960" w:type="dxa"/>
+          </w:tcPr>
+          <w:p>
+            <w:r>
+              <w:t xml:space="preserve">Do not run discovery on commands as they are loaded.  This can be used for large command files that will not be edited interactively, in order to decrease </w:t>
             </w:r>
             <w:r>
-              <w:t xml:space="preserve"> interactively</w:t>
-            </w:r>
-            <w:r>
-              <w:t>, in order to decrease load time.</w:t>
+              <w:lastRenderedPageBreak/>
+              <w:t>load time.</w:t>
             </w:r>
           </w:p>
         </w:tc>
@@ -1626,6 +1190,7 @@
           </w:tcPr>
           <w:p>
             <w:r>
+              <w:lastRenderedPageBreak/>
               <w:t>Run discovery on commands as they are loaded.</w:t>
             </w:r>
           </w:p>
@@ -1649,16 +1214,9 @@
               <w:rPr>
                 <w:rStyle w:val="RTiSWDocLiteralText"/>
               </w:rPr>
-              <w:t>-</w:t>
+              <w:lastRenderedPageBreak/>
+              <w:t>-nomaingui</w:t>
             </w:r>
-            <w:proofErr w:type="spellStart"/>
-            <w:r>
-              <w:rPr>
-                <w:rStyle w:val="RTiSWDocLiteralText"/>
-              </w:rPr>
-              <w:t>nomaingui</w:t>
-            </w:r>
-            <w:proofErr w:type="spellEnd"/>
           </w:p>
         </w:tc>
         <w:tc>
@@ -1667,23 +1225,7 @@
           </w:tcPr>
           <w:p>
             <w:r>
-              <w:t xml:space="preserve">Do not show the </w:t>
-            </w:r>
-            <w:proofErr w:type="spellStart"/>
-            <w:r>
-              <w:t>TSTool</w:t>
-            </w:r>
-            <w:proofErr w:type="spellEnd"/>
-            <w:r>
-              <w:t xml:space="preserve"> main GUI when running commands, but do allow graph windows to be displayed.  Closing the last visible graph window will close the </w:t>
-            </w:r>
-            <w:proofErr w:type="spellStart"/>
-            <w:r>
-              <w:t>TSTool</w:t>
-            </w:r>
-            <w:proofErr w:type="spellEnd"/>
-            <w:r>
-              <w:t xml:space="preserve"> application.</w:t>
+              <w:t>Do not show the TSTool main GUI when running commands, but do allow graph windows to be displayed.  Closing the last visible graph window will close the TSTool application.</w:t>
             </w:r>
           </w:p>
         </w:tc>
@@ -1710,14 +1252,12 @@
               </w:rPr>
               <w:noBreakHyphen/>
             </w:r>
-            <w:proofErr w:type="spellStart"/>
             <w:r>
               <w:rPr>
                 <w:rStyle w:val="RTiSWDocLiteralText"/>
               </w:rPr>
               <w:t>nomaingui</w:t>
             </w:r>
-            <w:proofErr w:type="spellEnd"/>
             <w:r>
               <w:t xml:space="preserve"> also is specified, allow graph windows to show.</w:t>
             </w:r>
@@ -1742,16 +1282,8 @@
               <w:rPr>
                 <w:rStyle w:val="RTiSWDocLiteralText"/>
               </w:rPr>
-              <w:t>-</w:t>
+              <w:t>-runcommandsonload</w:t>
             </w:r>
-            <w:proofErr w:type="spellStart"/>
-            <w:r>
-              <w:rPr>
-                <w:rStyle w:val="RTiSWDocLiteralText"/>
-              </w:rPr>
-              <w:t>runcommandsonload</w:t>
-            </w:r>
-            <w:proofErr w:type="spellEnd"/>
           </w:p>
         </w:tc>
         <w:tc>
@@ -1799,27 +1331,7 @@
           </w:tcPr>
           <w:p>
             <w:r>
-              <w:t xml:space="preserve">Start </w:t>
-            </w:r>
-            <w:proofErr w:type="spellStart"/>
-            <w:r>
-              <w:t>TSTool</w:t>
-            </w:r>
-            <w:proofErr w:type="spellEnd"/>
-            <w:r>
-              <w:t xml:space="preserve"> as a REST </w:t>
-            </w:r>
-            <w:proofErr w:type="spellStart"/>
-            <w:r>
-              <w:t>restlet</w:t>
-            </w:r>
-            <w:proofErr w:type="spellEnd"/>
-            <w:r>
-              <w:t xml:space="preserve"> server </w:t>
-            </w:r>
-            <w:r>
-              <w:lastRenderedPageBreak/>
-              <w:t>(under development).</w:t>
+              <w:t>Start TSTool as a REST restlet server (under development).</w:t>
             </w:r>
           </w:p>
         </w:tc>
@@ -1848,7 +1360,6 @@
               <w:rPr>
                 <w:rStyle w:val="RTiSWDocLiteralText"/>
               </w:rPr>
-              <w:lastRenderedPageBreak/>
               <w:t>-test</w:t>
             </w:r>
           </w:p>
@@ -1859,15 +1370,7 @@
           </w:tcPr>
           <w:p>
             <w:r>
-              <w:t xml:space="preserve">Run </w:t>
-            </w:r>
-            <w:proofErr w:type="spellStart"/>
-            <w:r>
-              <w:t>TSTool</w:t>
-            </w:r>
-            <w:proofErr w:type="spellEnd"/>
-            <w:r>
-              <w:t xml:space="preserve"> in test mode, for developers.</w:t>
+              <w:t>Run TSTool in test mode, for developers.</w:t>
             </w:r>
           </w:p>
         </w:tc>
@@ -1906,15 +1409,7 @@
           </w:tcPr>
           <w:p>
             <w:r>
-              <w:t xml:space="preserve">Define </w:t>
-            </w:r>
-            <w:proofErr w:type="spellStart"/>
-            <w:r>
-              <w:t>TSTool</w:t>
-            </w:r>
-            <w:proofErr w:type="spellEnd"/>
-            <w:r>
-              <w:t xml:space="preserve"> global properties (similar to the configuration file).  These properties typically are used during development to test specific features.</w:t>
+              <w:t>Define TSTool global properties (similar to the configuration file).  These properties typically are used during development to test specific features.</w:t>
             </w:r>
           </w:p>
         </w:tc>
@@ -1936,29 +1431,13 @@
         <w:pStyle w:val="Heading2"/>
       </w:pPr>
       <w:r>
-        <w:t xml:space="preserve">Running </w:t>
-      </w:r>
-      <w:proofErr w:type="spellStart"/>
-      <w:r>
-        <w:t>TSTool</w:t>
-      </w:r>
-      <w:proofErr w:type="spellEnd"/>
-      <w:r>
-        <w:t xml:space="preserve"> in Command Line Batch Mode – Windows</w:t>
-      </w:r>
-    </w:p>
-    <w:p/>
-    <w:p>
-      <w:r>
-        <w:t xml:space="preserve">To run </w:t>
-      </w:r>
-      <w:proofErr w:type="spellStart"/>
-      <w:r>
-        <w:t>TSTool</w:t>
-      </w:r>
-      <w:proofErr w:type="spellEnd"/>
-      <w:r>
-        <w:t xml:space="preserve"> in batch mode on Windows, first open a command prompt (e.g., for Windows 7:  </w:t>
+        <w:t>Running TSTool in Command Line Batch Mode – Windows</w:t>
+      </w:r>
+    </w:p>
+    <w:p/>
+    <w:p>
+      <w:r>
+        <w:t xml:space="preserve">To run TSTool in batch mode on Windows, first open a command prompt (e.g., for Windows 7:  </w:t>
       </w:r>
       <w:r>
         <w:rPr>
@@ -1967,15 +1446,7 @@
         <w:t>Start…All Programs…Accessories…Command Prompt</w:t>
       </w:r>
       <w:r>
-        <w:t xml:space="preserve">).  Then run the </w:t>
-      </w:r>
-      <w:proofErr w:type="spellStart"/>
-      <w:r>
-        <w:t>TSTool</w:t>
-      </w:r>
-      <w:proofErr w:type="spellEnd"/>
-      <w:r>
-        <w:t xml:space="preserve"> as shown in the previous section.  </w:t>
+        <w:t xml:space="preserve">).  Then run the TSTool as shown in the previous section.  </w:t>
       </w:r>
       <w:r>
         <w:t>I</w:t>
@@ -1996,15 +1467,7 @@
         </w:numPr>
       </w:pPr>
       <w:r>
-        <w:t xml:space="preserve">If the folder containing the </w:t>
-      </w:r>
-      <w:proofErr w:type="spellStart"/>
-      <w:r>
-        <w:t>TSTool</w:t>
-      </w:r>
-      <w:proofErr w:type="spellEnd"/>
-      <w:r>
-        <w:t xml:space="preserve"> executable (</w:t>
+        <w:t>If the folder containing the TSTool executable (</w:t>
       </w:r>
       <w:r>
         <w:rPr>
@@ -2022,15 +1485,7 @@
         <w:t>PATH</w:t>
       </w:r>
       <w:r>
-        <w:t xml:space="preserve"> environment variable, then no leading path is needed.  However, because different versions of </w:t>
-      </w:r>
-      <w:proofErr w:type="spellStart"/>
-      <w:r>
-        <w:t>TSTool</w:t>
-      </w:r>
-      <w:proofErr w:type="spellEnd"/>
-      <w:r>
-        <w:t xml:space="preserve"> may be installed on the system, specifying the leading path to the executable may be appropriate.</w:t>
+        <w:t xml:space="preserve"> environment variable, then no leading path is needed.  However, because different versions of TSTool may be installed on the system, specifying the leading path to the executable may be appropriate.</w:t>
       </w:r>
     </w:p>
     <w:p>
@@ -2041,31 +1496,7 @@
         </w:numPr>
       </w:pPr>
       <w:r>
-        <w:t xml:space="preserve">Entering the </w:t>
-      </w:r>
-      <w:proofErr w:type="spellStart"/>
-      <w:r>
-        <w:t>TSTool</w:t>
-      </w:r>
-      <w:proofErr w:type="spellEnd"/>
-      <w:r>
-        <w:t xml:space="preserve"> command line in a Command Prompt window causes the prompt to be immediately returned, even though </w:t>
-      </w:r>
-      <w:proofErr w:type="spellStart"/>
-      <w:r>
-        <w:t>TSTool</w:t>
-      </w:r>
-      <w:proofErr w:type="spellEnd"/>
-      <w:r>
-        <w:t xml:space="preserve"> is still running.  This can be disconcerting in particular because it may be difficult to know when </w:t>
-      </w:r>
-      <w:proofErr w:type="spellStart"/>
-      <w:r>
-        <w:t>TSTool</w:t>
-      </w:r>
-      <w:proofErr w:type="spellEnd"/>
-      <w:r>
-        <w:t xml:space="preserve"> has finished processing the command file.  Placing the command in a batch file (</w:t>
+        <w:t>Entering the TSTool command line in a Command Prompt window causes the prompt to be immediately returned, even though TSTool is still running.  This can be disconcerting in particular because it may be difficult to know when TSTool has finished processing the command file.  Placing the command in a batch file (</w:t>
       </w:r>
       <w:r>
         <w:rPr>
@@ -2083,43 +1514,19 @@
         <w:pStyle w:val="Heading2"/>
       </w:pPr>
       <w:r>
-        <w:t xml:space="preserve">Running </w:t>
-      </w:r>
-      <w:proofErr w:type="spellStart"/>
-      <w:r>
-        <w:t>TSTool</w:t>
-      </w:r>
-      <w:proofErr w:type="spellEnd"/>
-      <w:r>
-        <w:t xml:space="preserve"> in Command Line Batch Mode – Linux</w:t>
-      </w:r>
-    </w:p>
-    <w:p/>
-    <w:p>
-      <w:r>
-        <w:t xml:space="preserve">To run </w:t>
-      </w:r>
-      <w:proofErr w:type="spellStart"/>
-      <w:r>
-        <w:t>TSTool</w:t>
-      </w:r>
-      <w:proofErr w:type="spellEnd"/>
-      <w:r>
-        <w:t xml:space="preserve"> in batch mode on Linux</w:t>
+        <w:t>Running TSTool in Command Line Batch Mode – Linux</w:t>
+      </w:r>
+    </w:p>
+    <w:p/>
+    <w:p>
+      <w:r>
+        <w:t>To run TSTool in batch mode on Linux</w:t>
       </w:r>
       <w:r>
         <w:t xml:space="preserve">, first open a command shell window. </w:t>
       </w:r>
       <w:r>
-        <w:t xml:space="preserve"> Then run the </w:t>
-      </w:r>
-      <w:proofErr w:type="spellStart"/>
-      <w:r>
-        <w:t>TSTool</w:t>
-      </w:r>
-      <w:proofErr w:type="spellEnd"/>
-      <w:r>
-        <w:t xml:space="preserve"> as shown </w:t>
+        <w:t xml:space="preserve"> Then run the TSTool as shown </w:t>
       </w:r>
       <w:r>
         <w:t>above</w:t>
@@ -2143,24 +1550,14 @@
         </w:numPr>
       </w:pPr>
       <w:r>
-        <w:t xml:space="preserve">If the folder containing the </w:t>
-      </w:r>
-      <w:proofErr w:type="spellStart"/>
-      <w:r>
-        <w:t>TSTool</w:t>
-      </w:r>
-      <w:proofErr w:type="spellEnd"/>
-      <w:r>
-        <w:t xml:space="preserve"> executable (</w:t>
-      </w:r>
-      <w:proofErr w:type="spellStart"/>
+        <w:t>If the folder containing the TSTool executable (</w:t>
+      </w:r>
       <w:r>
         <w:rPr>
           <w:rStyle w:val="RTiSWDocLiteralText"/>
         </w:rPr>
         <w:t>tstool</w:t>
       </w:r>
-      <w:proofErr w:type="spellEnd"/>
       <w:r>
         <w:t xml:space="preserve"> script) is in the </w:t>
       </w:r>
@@ -2171,24 +1568,14 @@
         <w:t>PATH</w:t>
       </w:r>
       <w:r>
-        <w:t xml:space="preserve"> environment variable, then no leading path is needed.  However, because different versions of </w:t>
-      </w:r>
-      <w:proofErr w:type="spellStart"/>
-      <w:r>
-        <w:t>TSTool</w:t>
-      </w:r>
-      <w:proofErr w:type="spellEnd"/>
-      <w:r>
-        <w:t xml:space="preserve"> may be installed on the system, specifying the leading path to the executable may be appropriate.  It is helpful on Linux to use symbolic links to provide access to the current version as </w:t>
-      </w:r>
-      <w:proofErr w:type="spellStart"/>
+        <w:t xml:space="preserve"> environment variable, then no leading path is needed.  However, because different versions of TSTool may be installed on the system, specifying the leading path to the executable may be appropriate.  It is helpful on Linux to use symbolic links to provide access to the current version as </w:t>
+      </w:r>
       <w:r>
         <w:rPr>
           <w:rStyle w:val="RTiSWDocLiteralText"/>
         </w:rPr>
         <w:t>tstool</w:t>
       </w:r>
-      <w:proofErr w:type="spellEnd"/>
       <w:r>
         <w:t>, and other versions (e.g., tstool1022 points to 10.22 version).</w:t>
       </w:r>
@@ -2199,26 +1586,13 @@
         <w:pStyle w:val="Heading2"/>
       </w:pPr>
       <w:r>
-        <w:t xml:space="preserve">Running </w:t>
-      </w:r>
-      <w:proofErr w:type="spellStart"/>
-      <w:r>
-        <w:t>TSTool</w:t>
-      </w:r>
-      <w:proofErr w:type="spellEnd"/>
-      <w:r>
-        <w:t xml:space="preserve"> in Command Line Batch Mode – Mac</w:t>
-      </w:r>
-    </w:p>
-    <w:p/>
-    <w:p>
-      <w:proofErr w:type="spellStart"/>
-      <w:r>
-        <w:t>TSTool</w:t>
-      </w:r>
-      <w:proofErr w:type="spellEnd"/>
-      <w:r>
-        <w:t xml:space="preserve"> execution on Mac computers is similar to Linux.</w:t>
+        <w:t>Running TSTool in Command Line Batch Mode – Mac</w:t>
+      </w:r>
+    </w:p>
+    <w:p/>
+    <w:p>
+      <w:r>
+        <w:t>TSTool execution on Mac computers is similar to Linux.</w:t>
       </w:r>
       <w:r>
         <w:t xml:space="preserve"> </w:t>
@@ -2227,40 +1601,29 @@
     <w:p/>
     <w:p>
       <w:pPr>
+        <w:rPr>
+          <w:rFonts w:ascii="Arial Bold" w:hAnsi="Arial Bold"/>
+          <w:b/>
+          <w:sz w:val="24"/>
+        </w:rPr>
+      </w:pPr>
+      <w:r>
+        <w:br w:type="page"/>
+      </w:r>
+    </w:p>
+    <w:p>
+      <w:pPr>
         <w:pStyle w:val="Heading1"/>
       </w:pPr>
       <w:r>
-        <w:t xml:space="preserve">Running </w:t>
-      </w:r>
-      <w:proofErr w:type="spellStart"/>
-      <w:r>
-        <w:t>TSTool</w:t>
-      </w:r>
-      <w:proofErr w:type="spellEnd"/>
-      <w:r>
-        <w:t xml:space="preserve"> as a Scheduled Task</w:t>
-      </w:r>
-    </w:p>
-    <w:p/>
-    <w:p>
-      <w:r>
-        <w:t xml:space="preserve">Examples of running </w:t>
-      </w:r>
-      <w:proofErr w:type="spellStart"/>
-      <w:r>
-        <w:t>TSTool</w:t>
-      </w:r>
-      <w:proofErr w:type="spellEnd"/>
-      <w:r>
-        <w:t xml:space="preserve"> as a scheduled task include automatically processing real-time data, and creating data products prior to viewing (rather than creating upon request).  The following sections describe how to configure </w:t>
-      </w:r>
-      <w:proofErr w:type="spellStart"/>
-      <w:r>
-        <w:t>TSTool</w:t>
-      </w:r>
-      <w:proofErr w:type="spellEnd"/>
-      <w:r>
-        <w:t xml:space="preserve"> to run as a scheduled task.</w:t>
+        <w:lastRenderedPageBreak/>
+        <w:t>Running TSTool as a Scheduled Task</w:t>
+      </w:r>
+    </w:p>
+    <w:p/>
+    <w:p>
+      <w:r>
+        <w:t>Examples of running TSTool as a scheduled task include automatically processing real-time data, and creating data products prior to viewing (rather than creating upon request).  The following sections describe how to configure TSTool to run as a scheduled task.</w:t>
       </w:r>
     </w:p>
     <w:p/>
@@ -2269,15 +1632,7 @@
         <w:pStyle w:val="Heading2"/>
       </w:pPr>
       <w:r>
-        <w:t xml:space="preserve">Running </w:t>
-      </w:r>
-      <w:proofErr w:type="spellStart"/>
-      <w:r>
-        <w:t>TSTool</w:t>
-      </w:r>
-      <w:proofErr w:type="spellEnd"/>
-      <w:r>
-        <w:t xml:space="preserve"> </w:t>
+        <w:t xml:space="preserve">Running TSTool </w:t>
       </w:r>
       <w:r>
         <w:t>as a Scheduled Task</w:t>
@@ -2294,15 +1649,7 @@
         </w:rPr>
       </w:pPr>
       <w:r>
-        <w:t xml:space="preserve">Windows has a task scheduling function, which can be used to run </w:t>
-      </w:r>
-      <w:proofErr w:type="spellStart"/>
-      <w:r>
-        <w:t>TSTool</w:t>
-      </w:r>
-      <w:proofErr w:type="spellEnd"/>
-      <w:r>
-        <w:t xml:space="preserve">.  </w:t>
+        <w:t xml:space="preserve">Windows has a task scheduling function, which can be used to run TSTool.  </w:t>
       </w:r>
       <w:r>
         <w:rPr>
@@ -2366,7 +1713,6 @@
         <w:rPr>
           <w:bCs/>
         </w:rPr>
-        <w:lastRenderedPageBreak/>
         <w:t xml:space="preserve">Windows XP: </w:t>
       </w:r>
       <w:hyperlink r:id="rId7" w:history="1">
@@ -2439,8 +1785,6 @@
       </w:pPr>
     </w:p>
     <w:p>
-      <w:bookmarkStart w:id="0" w:name="_GoBack"/>
-      <w:bookmarkEnd w:id="0"/>
       <w:r>
         <w:t xml:space="preserve">To define a task, first go to the </w:t>
       </w:r>
@@ -2552,26 +1896,16 @@
       <w:pPr>
         <w:pStyle w:val="RTiSWDocNote"/>
       </w:pPr>
-      <w:proofErr w:type="spellStart"/>
       <w:r>
         <w:t>RunningTSTool_ScheduleTasks</w:t>
       </w:r>
-      <w:proofErr w:type="spellEnd"/>
     </w:p>
     <w:p>
       <w:pPr>
         <w:pStyle w:val="RTiSWDocFigureTableTitle"/>
       </w:pPr>
       <w:r>
-        <w:t xml:space="preserve">Running </w:t>
-      </w:r>
-      <w:proofErr w:type="spellStart"/>
-      <w:r>
-        <w:t>TSTool</w:t>
-      </w:r>
-      <w:proofErr w:type="spellEnd"/>
-      <w:r>
-        <w:t xml:space="preserve"> – Schedule as a Task</w:t>
+        <w:t>Running TSTool – Schedule as a Task</w:t>
       </w:r>
     </w:p>
     <w:p/>
@@ -2675,26 +2009,16 @@
       <w:pPr>
         <w:pStyle w:val="RTiSWDocNote"/>
       </w:pPr>
-      <w:proofErr w:type="spellStart"/>
       <w:r>
         <w:t>RunningTSTool_TaskScheduler</w:t>
       </w:r>
-      <w:proofErr w:type="spellEnd"/>
     </w:p>
     <w:p>
       <w:pPr>
         <w:pStyle w:val="RTiSWDocFigureTableTitle"/>
       </w:pPr>
       <w:r>
-        <w:t xml:space="preserve">Running </w:t>
-      </w:r>
-      <w:proofErr w:type="spellStart"/>
-      <w:r>
-        <w:t>TSTool</w:t>
-      </w:r>
-      <w:proofErr w:type="spellEnd"/>
-      <w:r>
-        <w:t xml:space="preserve"> – Creating a Task in the Task Scheduler</w:t>
+        <w:t>Running TSTool – Creating a Task in the Task Scheduler</w:t>
       </w:r>
     </w:p>
     <w:p>
@@ -2816,15 +2140,7 @@
         <w:pStyle w:val="RTiSWDocFigureTableTitle"/>
       </w:pPr>
       <w:r>
-        <w:t xml:space="preserve">Running </w:t>
-      </w:r>
-      <w:proofErr w:type="spellStart"/>
-      <w:r>
-        <w:t>TSTool</w:t>
-      </w:r>
-      <w:proofErr w:type="spellEnd"/>
-      <w:r>
-        <w:t xml:space="preserve"> – Create a New Task</w:t>
+        <w:t>Running TSTool – Create a New Task</w:t>
       </w:r>
     </w:p>
     <w:p/>
@@ -2845,15 +2161,7 @@
         <w:t>Browse…</w:t>
       </w:r>
       <w:r>
-        <w:t xml:space="preserve"> button to pick the </w:t>
-      </w:r>
-      <w:proofErr w:type="spellStart"/>
-      <w:r>
-        <w:t>TSTool</w:t>
-      </w:r>
-      <w:proofErr w:type="spellEnd"/>
-      <w:r>
-        <w:t xml:space="preserve"> executable program, as shown below.  The example shown </w:t>
+        <w:t xml:space="preserve"> button to pick the TSTool executable program, as shown below.  The example shown </w:t>
       </w:r>
       <w:r>
         <w:t xml:space="preserve">on the right </w:t>
@@ -2927,15 +2235,7 @@
         <w:pStyle w:val="RTiSWDocFigureTableTitle"/>
       </w:pPr>
       <w:r>
-        <w:t xml:space="preserve">Running </w:t>
-      </w:r>
-      <w:proofErr w:type="spellStart"/>
-      <w:r>
-        <w:t>TSTool</w:t>
-      </w:r>
-      <w:proofErr w:type="spellEnd"/>
-      <w:r>
-        <w:t xml:space="preserve"> – Specify Program to Run for Task</w:t>
+        <w:t>Running TSTool – Specify Program to Run for Task</w:t>
       </w:r>
     </w:p>
     <w:p/>
@@ -2958,11 +2258,9 @@
       <w:r>
         <w:t xml:space="preserve">pecify that </w:t>
       </w:r>
-      <w:proofErr w:type="spellStart"/>
       <w:r>
         <w:t>TSTool</w:t>
       </w:r>
-      <w:proofErr w:type="spellEnd"/>
       <w:r>
         <w:t xml:space="preserve"> should run without the user interface and </w:t>
       </w:r>
@@ -2979,16 +2277,8 @@
         <w:rPr>
           <w:rStyle w:val="RTiSWDocLiteralText"/>
         </w:rPr>
-        <w:t xml:space="preserve">-commands </w:t>
-      </w:r>
-      <w:proofErr w:type="spellStart"/>
-      <w:r>
-        <w:rPr>
-          <w:rStyle w:val="RTiSWDocLiteralText"/>
-        </w:rPr>
-        <w:t>CommandFileName</w:t>
-      </w:r>
-      <w:proofErr w:type="spellEnd"/>
+        <w:t>-commands CommandFileName</w:t>
+      </w:r>
       <w:r>
         <w:t>)</w:t>
       </w:r>
@@ -3067,15 +2357,7 @@
         <w:pStyle w:val="RTiSWDocFigureTableTitle"/>
       </w:pPr>
       <w:r>
-        <w:t xml:space="preserve">Running </w:t>
-      </w:r>
-      <w:proofErr w:type="spellStart"/>
-      <w:r>
-        <w:t>TSTool</w:t>
-      </w:r>
-      <w:proofErr w:type="spellEnd"/>
-      <w:r>
-        <w:t xml:space="preserve"> – Specify Prog</w:t>
+        <w:t>Running TSTool – Specify Prog</w:t>
       </w:r>
       <w:r>
         <w:t>ram and Command Line Parameters to</w:t>
@@ -3086,43 +2368,14 @@
     </w:p>
     <w:p/>
     <w:p>
-      <w:proofErr w:type="spellStart"/>
-      <w:r>
-        <w:t>TSTool</w:t>
-      </w:r>
-      <w:proofErr w:type="spellEnd"/>
-      <w:r>
-        <w:t xml:space="preserve"> log files will by default be in the logs folder under the </w:t>
-      </w:r>
-      <w:proofErr w:type="spellStart"/>
-      <w:r>
-        <w:t>TSTool</w:t>
-      </w:r>
-      <w:proofErr w:type="spellEnd"/>
-      <w:r>
-        <w:t xml:space="preserve"> installation.  Use the </w:t>
-      </w:r>
-      <w:proofErr w:type="spellStart"/>
-      <w:proofErr w:type="gramStart"/>
+      <w:r>
+        <w:t xml:space="preserve">TSTool log files will by default be in the logs folder under the TSTool installation.  Use the </w:t>
+      </w:r>
       <w:r>
         <w:rPr>
           <w:rStyle w:val="RTiSWDocLiteralText"/>
         </w:rPr>
-        <w:t>StartLog</w:t>
-      </w:r>
-      <w:proofErr w:type="spellEnd"/>
-      <w:r>
-        <w:rPr>
-          <w:rStyle w:val="RTiSWDocLiteralText"/>
-        </w:rPr>
-        <w:t>(</w:t>
-      </w:r>
-      <w:proofErr w:type="gramEnd"/>
-      <w:r>
-        <w:rPr>
-          <w:rStyle w:val="RTiSWDocLiteralText"/>
-        </w:rPr>
-        <w:t>)</w:t>
+        <w:t>StartLog()</w:t>
       </w:r>
       <w:r>
         <w:t xml:space="preserve"> command to control the log file location.</w:t>
@@ -3226,26 +2479,16 @@
       <w:pPr>
         <w:pStyle w:val="RTiSWDocNote"/>
       </w:pPr>
-      <w:proofErr w:type="spellStart"/>
       <w:r>
         <w:t>RunningTSTool_Triggers</w:t>
       </w:r>
-      <w:proofErr w:type="spellEnd"/>
     </w:p>
     <w:p>
       <w:pPr>
         <w:pStyle w:val="RTiSWDocFigureTableTitle"/>
       </w:pPr>
       <w:r>
-        <w:t xml:space="preserve">Running </w:t>
-      </w:r>
-      <w:proofErr w:type="spellStart"/>
-      <w:r>
-        <w:t>TSTool</w:t>
-      </w:r>
-      <w:proofErr w:type="spellEnd"/>
-      <w:r>
-        <w:t xml:space="preserve"> – Specify Trigger to Indicate Run Task Schedule</w:t>
+        <w:t>Running TSTool – Specify Trigger to Indicate Run Task Schedule</w:t>
       </w:r>
     </w:p>
     <w:p/>
@@ -3290,15 +2533,7 @@
         <w:t>Running</w:t>
       </w:r>
       <w:r>
-        <w:t xml:space="preserve"> </w:t>
-      </w:r>
-      <w:proofErr w:type="spellStart"/>
-      <w:r>
-        <w:t>TSTool</w:t>
-      </w:r>
-      <w:proofErr w:type="spellEnd"/>
-      <w:r>
-        <w:t xml:space="preserve"> as a Scheduled Task </w:t>
+        <w:t xml:space="preserve"> TSTool as a Scheduled Task </w:t>
       </w:r>
       <w:r>
         <w:t>– Linux</w:t>
@@ -3312,59 +2547,14 @@
     </w:p>
     <w:p/>
     <w:p>
-      <w:proofErr w:type="spellStart"/>
-      <w:r>
-        <w:t>Cron</w:t>
-      </w:r>
-      <w:proofErr w:type="spellEnd"/>
-      <w:r>
-        <w:t xml:space="preserve"> is a background system process that checks every mi</w:t>
+      <w:r>
+        <w:t>Cron is a background system process that checks every mi</w:t>
       </w:r>
       <w:r>
         <w:t>n</w:t>
       </w:r>
       <w:r>
-        <w:t xml:space="preserve">ute to see if any process should be run. To schedule a run, the </w:t>
-      </w:r>
-      <w:proofErr w:type="spellStart"/>
-      <w:r>
-        <w:t>crontab</w:t>
-      </w:r>
-      <w:proofErr w:type="spellEnd"/>
-      <w:r>
-        <w:t xml:space="preserve"> command is used. It creates or edits an entry in the user’s </w:t>
-      </w:r>
-      <w:proofErr w:type="spellStart"/>
-      <w:r>
-        <w:t>crontab</w:t>
-      </w:r>
-      <w:proofErr w:type="spellEnd"/>
-      <w:r>
-        <w:t xml:space="preserve"> configuration file. Each user can only have one </w:t>
-      </w:r>
-      <w:proofErr w:type="spellStart"/>
-      <w:r>
-        <w:t>crontab</w:t>
-      </w:r>
-      <w:proofErr w:type="spellEnd"/>
-      <w:r>
-        <w:t xml:space="preserve"> in most variants of </w:t>
-      </w:r>
-      <w:proofErr w:type="gramStart"/>
-      <w:r>
-        <w:t>Unix</w:t>
-      </w:r>
-      <w:proofErr w:type="gramEnd"/>
-      <w:r>
-        <w:t xml:space="preserve"> (</w:t>
-      </w:r>
-      <w:proofErr w:type="spellStart"/>
-      <w:r>
-        <w:t>Debian</w:t>
-      </w:r>
-      <w:proofErr w:type="spellEnd"/>
-      <w:r>
-        <w:t xml:space="preserve"> is slightly different; check the man page for more information).</w:t>
+        <w:t>ute to see if any process should be run. To schedule a run, the crontab command is used. It creates or edits an entry in the user’s crontab configuration file. Each user can only have one crontab in most variants of Unix (Debian is slightly different; check the man page for more information).</w:t>
       </w:r>
     </w:p>
     <w:p/>
@@ -3373,603 +2563,554 @@
         <w:lastRenderedPageBreak/>
         <w:t xml:space="preserve">The command </w:t>
       </w:r>
-      <w:proofErr w:type="spellStart"/>
       <w:r>
         <w:rPr>
           <w:rStyle w:val="RTiSWDocLiteralText"/>
         </w:rPr>
-        <w:t>crontab</w:t>
-      </w:r>
-      <w:proofErr w:type="spellEnd"/>
+        <w:t xml:space="preserve">crontab -e </w:t>
+      </w:r>
+      <w:r>
+        <w:t>will edit an existing crontab or create a new one if none exists. If this is the first time a crontab has been created on the system, the command may present a list of editors to choose from. The choice is not important to the functioning of the command.</w:t>
+      </w:r>
+    </w:p>
+    <w:p/>
+    <w:p>
+      <w:r>
+        <w:t xml:space="preserve">The syntax of a crontab </w:t>
+      </w:r>
+      <w:r>
+        <w:t xml:space="preserve">entry </w:t>
+      </w:r>
+      <w:r>
+        <w:t>is as follows:</w:t>
+      </w:r>
+    </w:p>
+    <w:p/>
+    <w:p>
+      <w:pPr>
+        <w:ind w:firstLine="720"/>
+      </w:pPr>
       <w:r>
         <w:rPr>
           <w:rStyle w:val="RTiSWDocLiteralText"/>
         </w:rPr>
-        <w:t xml:space="preserve"> -e </w:t>
-      </w:r>
-      <w:r>
-        <w:t xml:space="preserve">will edit an existing </w:t>
-      </w:r>
-      <w:proofErr w:type="spellStart"/>
-      <w:r>
-        <w:t>crontab</w:t>
-      </w:r>
-      <w:proofErr w:type="spellEnd"/>
-      <w:r>
-        <w:t xml:space="preserve"> or create a new one if none exists. If this is the first time a </w:t>
-      </w:r>
-      <w:proofErr w:type="spellStart"/>
-      <w:r>
-        <w:t>crontab</w:t>
-      </w:r>
-      <w:proofErr w:type="spellEnd"/>
-      <w:r>
-        <w:t xml:space="preserve"> has been created on the system, the command may present a list of editors to choose from. The choice is not important to the functioning of the command.</w:t>
-      </w:r>
-    </w:p>
-    <w:p/>
-    <w:p>
-      <w:r>
-        <w:t xml:space="preserve">The syntax of a </w:t>
-      </w:r>
-      <w:proofErr w:type="spellStart"/>
-      <w:r>
-        <w:t>crontab</w:t>
-      </w:r>
-      <w:proofErr w:type="spellEnd"/>
+        <w:t>m</w:t>
+      </w:r>
+      <w:r>
+        <w:rPr>
+          <w:rStyle w:val="RTiSWDocLiteralText"/>
+        </w:rPr>
+        <w:t>inute</w:t>
+      </w:r>
+      <w:r>
+        <w:t xml:space="preserve">  </w:t>
+      </w:r>
+      <w:r>
+        <w:rPr>
+          <w:rStyle w:val="RTiSWDocLiteralText"/>
+        </w:rPr>
+        <w:t>hour</w:t>
+      </w:r>
+      <w:r>
+        <w:t xml:space="preserve">  </w:t>
+      </w:r>
+      <w:r>
+        <w:rPr>
+          <w:rStyle w:val="RTiSWDocLiteralText"/>
+        </w:rPr>
+        <w:t>day</w:t>
+      </w:r>
+      <w:r>
+        <w:rPr>
+          <w:rStyle w:val="RTiSWDocLiteralText"/>
+        </w:rPr>
+        <w:t>_</w:t>
+      </w:r>
+      <w:r>
+        <w:rPr>
+          <w:rStyle w:val="RTiSWDocLiteralText"/>
+        </w:rPr>
+        <w:t>of</w:t>
+      </w:r>
+      <w:r>
+        <w:rPr>
+          <w:rStyle w:val="RTiSWDocLiteralText"/>
+        </w:rPr>
+        <w:t>_</w:t>
+      </w:r>
+      <w:r>
+        <w:rPr>
+          <w:rStyle w:val="RTiSWDocLiteralText"/>
+        </w:rPr>
+        <w:t>month</w:t>
+      </w:r>
+      <w:r>
+        <w:t xml:space="preserve">  </w:t>
+      </w:r>
+      <w:r>
+        <w:rPr>
+          <w:rStyle w:val="RTiSWDocLiteralText"/>
+        </w:rPr>
+        <w:t>month</w:t>
+      </w:r>
       <w:r>
         <w:t xml:space="preserve"> </w:t>
       </w:r>
       <w:r>
-        <w:t xml:space="preserve">entry </w:t>
-      </w:r>
-      <w:r>
-        <w:t>is as follows:</w:t>
+        <w:t xml:space="preserve"> </w:t>
+      </w:r>
+      <w:r>
+        <w:rPr>
+          <w:rStyle w:val="RTiSWDocLiteralText"/>
+        </w:rPr>
+        <w:t>day</w:t>
+      </w:r>
+      <w:r>
+        <w:rPr>
+          <w:rStyle w:val="RTiSWDocLiteralText"/>
+        </w:rPr>
+        <w:t>_</w:t>
+      </w:r>
+      <w:r>
+        <w:rPr>
+          <w:rStyle w:val="RTiSWDocLiteralText"/>
+        </w:rPr>
+        <w:t>of</w:t>
+      </w:r>
+      <w:r>
+        <w:rPr>
+          <w:rStyle w:val="RTiSWDocLiteralText"/>
+        </w:rPr>
+        <w:t>_</w:t>
+      </w:r>
+      <w:r>
+        <w:rPr>
+          <w:rStyle w:val="RTiSWDocLiteralText"/>
+        </w:rPr>
+        <w:t>week</w:t>
+      </w:r>
+      <w:r>
+        <w:t xml:space="preserve"> </w:t>
+      </w:r>
+      <w:r>
+        <w:t xml:space="preserve"> </w:t>
+      </w:r>
+      <w:r>
+        <w:rPr>
+          <w:rStyle w:val="RTiSWDocLiteralText"/>
+        </w:rPr>
+        <w:t>command</w:t>
+      </w:r>
+    </w:p>
+    <w:p/>
+    <w:p>
+      <w:r>
+        <w:t xml:space="preserve">A </w:t>
+      </w:r>
+      <w:r>
+        <w:rPr>
+          <w:rStyle w:val="RTiSWDocLiteralText"/>
+        </w:rPr>
+        <w:t>*</w:t>
+      </w:r>
+      <w:r>
+        <w:t xml:space="preserve"> in any of the first five fields will run </w:t>
+      </w:r>
+      <w:r>
+        <w:t>the process</w:t>
+      </w:r>
+      <w:r>
+        <w:t xml:space="preserve"> at every instance, and a range (e.g. </w:t>
+      </w:r>
+      <w:r>
+        <w:rPr>
+          <w:rStyle w:val="RTiSWDocLiteralText"/>
+        </w:rPr>
+        <w:t>1-5</w:t>
+      </w:r>
+      <w:r>
+        <w:t xml:space="preserve"> or </w:t>
+      </w:r>
+      <w:r>
+        <w:rPr>
+          <w:rStyle w:val="RTiSWDocLiteralText"/>
+        </w:rPr>
+        <w:t>5,10,15</w:t>
+      </w:r>
+      <w:r>
+        <w:t>) can be entered into any of the first five fields.</w:t>
+      </w:r>
+      <w:r>
+        <w:t xml:space="preserve">  </w:t>
+      </w:r>
+      <w:r>
+        <w:t xml:space="preserve">For example, to run once an hour, the </w:t>
+      </w:r>
+      <w:r>
+        <w:t>entry</w:t>
+      </w:r>
+      <w:r>
+        <w:t xml:space="preserve"> would be as follows:</w:t>
       </w:r>
     </w:p>
     <w:p/>
     <w:p>
       <w:pPr>
         <w:ind w:firstLine="720"/>
-      </w:pPr>
-      <w:proofErr w:type="gramStart"/>
-      <w:r>
         <w:rPr>
           <w:rStyle w:val="RTiSWDocLiteralText"/>
         </w:rPr>
-        <w:t>m</w:t>
-      </w:r>
+      </w:pPr>
       <w:r>
         <w:rPr>
           <w:rStyle w:val="RTiSWDocLiteralText"/>
         </w:rPr>
-        <w:t>inute</w:t>
+        <w:t>0 * * * * (command)</w:t>
+      </w:r>
+    </w:p>
+    <w:p/>
+    <w:p>
+      <w:r>
+        <w:t xml:space="preserve">To run TSTool </w:t>
+      </w:r>
+      <w:r>
+        <w:t>as a cron process</w:t>
+      </w:r>
+      <w:r>
+        <w:t xml:space="preserve">, </w:t>
+      </w:r>
+      <w:r>
+        <w:rPr>
+          <w:rStyle w:val="RTiSWDocLiteralText"/>
+        </w:rPr>
+        <w:t>command</w:t>
+      </w:r>
+      <w:r>
+        <w:t xml:space="preserve"> should be </w:t>
+      </w:r>
+      <w:r>
+        <w:t xml:space="preserve">specified </w:t>
+      </w:r>
+      <w:r>
+        <w:t>as follows:</w:t>
+      </w:r>
+    </w:p>
+    <w:p/>
+    <w:p>
+      <w:pPr>
+        <w:ind w:firstLine="720"/>
+        <w:rPr>
+          <w:rStyle w:val="RTiSWDocLiteralText"/>
+        </w:rPr>
+      </w:pPr>
+      <w:r>
+        <w:rPr>
+          <w:rStyle w:val="RTiSWDocLiteralText"/>
+        </w:rPr>
+        <w:t>/P</w:t>
+      </w:r>
+      <w:r>
+        <w:rPr>
+          <w:rStyle w:val="RTiSWDocLiteralText"/>
+        </w:rPr>
+        <w:t>ath</w:t>
+      </w:r>
+      <w:r>
+        <w:rPr>
+          <w:rStyle w:val="RTiSWDocLiteralText"/>
+        </w:rPr>
+        <w:t>ToI</w:t>
+      </w:r>
+      <w:r>
+        <w:rPr>
+          <w:rStyle w:val="RTiSWDocLiteralText"/>
+        </w:rPr>
+        <w:t xml:space="preserve">nstallation/bin/tstool -commands </w:t>
+      </w:r>
+      <w:r>
+        <w:rPr>
+          <w:rStyle w:val="RTiSWDocLiteralText"/>
+        </w:rPr>
+        <w:t>Pa</w:t>
+      </w:r>
+      <w:r>
+        <w:rPr>
+          <w:rStyle w:val="RTiSWDocLiteralText"/>
+        </w:rPr>
+        <w:t>th</w:t>
+      </w:r>
+      <w:r>
+        <w:rPr>
+          <w:rStyle w:val="RTiSWDocLiteralText"/>
+        </w:rPr>
+        <w:t>ToC</w:t>
+      </w:r>
+      <w:r>
+        <w:rPr>
+          <w:rStyle w:val="RTiSWDocLiteralText"/>
+        </w:rPr>
+        <w:t>ommand</w:t>
+      </w:r>
+      <w:r>
+        <w:rPr>
+          <w:rStyle w:val="RTiSWDocLiteralText"/>
+        </w:rPr>
+        <w:t>F</w:t>
+      </w:r>
+      <w:r>
+        <w:rPr>
+          <w:rStyle w:val="RTiSWDocLiteralText"/>
+        </w:rPr>
+        <w:t>ile</w:t>
+      </w:r>
+    </w:p>
+    <w:p/>
+    <w:p>
+      <w:r>
+        <w:t>The paths should be</w:t>
+      </w:r>
+      <w:r>
+        <w:t xml:space="preserve"> specified as</w:t>
+      </w:r>
+      <w:r>
+        <w:t xml:space="preserve"> absolute path</w:t>
+      </w:r>
+      <w:r>
+        <w:t xml:space="preserve"> because</w:t>
+      </w:r>
+      <w:r>
+        <w:t xml:space="preserve"> cron does not necessarily have a home </w:t>
+      </w:r>
+      <w:r>
+        <w:t>directory</w:t>
+      </w:r>
+      <w:r>
+        <w:t>.</w:t>
       </w:r>
       <w:r>
         <w:t xml:space="preserve">  </w:t>
       </w:r>
+    </w:p>
+    <w:p/>
+    <w:p>
+      <w:r>
+        <w:t>The log</w:t>
+      </w:r>
+      <w:r>
+        <w:t xml:space="preserve"> file</w:t>
+      </w:r>
+      <w:r>
+        <w:t xml:space="preserve">s will by default be in the logs folder under the </w:t>
+      </w:r>
+      <w:r>
+        <w:t xml:space="preserve">TSTool </w:t>
+      </w:r>
+      <w:r>
+        <w:t>installation.</w:t>
+      </w:r>
+      <w:r>
+        <w:t xml:space="preserve">  The </w:t>
+      </w:r>
       <w:r>
         <w:rPr>
           <w:rStyle w:val="RTiSWDocLiteralText"/>
         </w:rPr>
-        <w:t>hour</w:t>
-      </w:r>
-      <w:proofErr w:type="gramEnd"/>
-      <w:r>
-        <w:t xml:space="preserve">  </w:t>
-      </w:r>
-      <w:proofErr w:type="spellStart"/>
+        <w:t>StartLog()</w:t>
+      </w:r>
+      <w:r>
+        <w:t xml:space="preserve"> command can be used to configure the log file location.</w:t>
+      </w:r>
+    </w:p>
+    <w:p/>
+    <w:p>
+      <w:r>
+        <w:t>O</w:t>
+      </w:r>
+      <w:r>
+        <w:t>utput files will be overwritten at each execution of the command</w:t>
+      </w:r>
+      <w:r>
+        <w:t xml:space="preserve"> unless the names are determined dynamically</w:t>
+      </w:r>
+      <w:r>
+        <w:t>.</w:t>
+      </w:r>
+    </w:p>
+    <w:p/>
+    <w:p>
+      <w:r>
+        <w:t>For more information, see:</w:t>
+      </w:r>
+    </w:p>
+    <w:p/>
+    <w:p>
+      <w:pPr>
+        <w:ind w:left="720"/>
+      </w:pPr>
       <w:r>
         <w:rPr>
           <w:rStyle w:val="RTiSWDocLiteralText"/>
         </w:rPr>
-        <w:t>day</w:t>
-      </w:r>
+        <w:t>man cron</w:t>
+      </w:r>
+      <w:r>
+        <w:t xml:space="preserve">  (information about cron options and system variations)</w:t>
+      </w:r>
+    </w:p>
+    <w:p>
+      <w:pPr>
+        <w:ind w:left="720"/>
+      </w:pPr>
       <w:r>
         <w:rPr>
           <w:rStyle w:val="RTiSWDocLiteralText"/>
         </w:rPr>
-        <w:t>_</w:t>
+        <w:t>man crontab</w:t>
+      </w:r>
+      <w:r>
+        <w:t xml:space="preserve">  (information about options and system variations)</w:t>
+      </w:r>
+    </w:p>
+    <w:p>
+      <w:pPr>
+        <w:ind w:left="720"/>
+      </w:pPr>
+      <w:r>
+        <w:rPr>
+          <w:rFonts w:ascii="Courier New" w:hAnsi="Courier New" w:cs="Courier New"/>
+        </w:rPr>
+        <w:t>man 5 crontab</w:t>
+      </w:r>
+      <w:r>
+        <w:t xml:space="preserve"> (information about syntax and limitations)</w:t>
+      </w:r>
+    </w:p>
+    <w:p/>
+    <w:p>
+      <w:pPr>
+        <w:pStyle w:val="Heading1"/>
+      </w:pPr>
+      <w:r>
+        <w:t>Running TSTool as a Web Server</w:t>
+      </w:r>
+    </w:p>
+    <w:p/>
+    <w:p>
+      <w:r>
+        <w:t xml:space="preserve">If TSTool is started with the </w:t>
       </w:r>
       <w:r>
         <w:rPr>
           <w:rStyle w:val="RTiSWDocLiteralText"/>
         </w:rPr>
-        <w:t>of</w:t>
+        <w:t>–httpServer</w:t>
+      </w:r>
+      <w:r>
+        <w:t xml:space="preserve"> option it will run as a web server on port 8000.  This functionality is experimental and requires additional development.  This may replace or be combined with the experimental REST servlet describe below.</w:t>
+      </w:r>
+    </w:p>
+    <w:p/>
+    <w:p>
+      <w:pPr>
+        <w:pStyle w:val="Heading1"/>
+      </w:pPr>
+      <w:r>
+        <w:t xml:space="preserve">Running TSTool as </w:t>
+      </w:r>
+      <w:r>
+        <w:t>Batch Server</w:t>
+      </w:r>
+    </w:p>
+    <w:p/>
+    <w:p>
+      <w:r>
+        <w:t xml:space="preserve">If TSTool is started with the </w:t>
       </w:r>
       <w:r>
         <w:rPr>
           <w:rStyle w:val="RTiSWDocLiteralText"/>
         </w:rPr>
-        <w:t>_</w:t>
+        <w:t>–</w:t>
       </w:r>
       <w:r>
         <w:rPr>
           <w:rStyle w:val="RTiSWDocLiteralText"/>
         </w:rPr>
-        <w:t>month</w:t>
-      </w:r>
-      <w:proofErr w:type="spellEnd"/>
-      <w:r>
-        <w:t xml:space="preserve">  </w:t>
+        <w:t>batchServer</w:t>
+      </w:r>
+      <w:r>
+        <w:t xml:space="preserve"> option it will run continuously in headless mode.  Use the </w:t>
       </w:r>
       <w:r>
         <w:rPr>
           <w:rStyle w:val="RTiSWDocLiteralText"/>
         </w:rPr>
-        <w:t>month</w:t>
-      </w:r>
-      <w:r>
-        <w:t xml:space="preserve"> </w:t>
-      </w:r>
-      <w:r>
-        <w:t xml:space="preserve"> </w:t>
-      </w:r>
-      <w:proofErr w:type="spellStart"/>
+        <w:noBreakHyphen/>
+        <w:t>batchServerHotFolder</w:t>
+      </w:r>
       <w:r>
         <w:rPr>
           <w:rStyle w:val="RTiSWDocLiteralText"/>
         </w:rPr>
-        <w:t>day</w:t>
+        <w:t xml:space="preserve"> Folder</w:t>
+      </w:r>
+      <w:r>
+        <w:t xml:space="preserve"> command line parameter to specify the hot folder for command files.  This is an experimental feature.</w:t>
+      </w:r>
+    </w:p>
+    <w:p/>
+    <w:p>
+      <w:pPr>
+        <w:pStyle w:val="ListParagraph"/>
+        <w:numPr>
+          <w:ilvl w:val="0"/>
+          <w:numId w:val="48"/>
+        </w:numPr>
+      </w:pPr>
+      <w:r>
+        <w:t xml:space="preserve">Each command file that is copied into the folder will be executed and then removed.  If necessary, use the </w:t>
       </w:r>
       <w:r>
         <w:rPr>
           <w:rStyle w:val="RTiSWDocLiteralText"/>
         </w:rPr>
-        <w:t>_</w:t>
-      </w:r>
-      <w:r>
-        <w:rPr>
-          <w:rStyle w:val="RTiSWDocLiteralText"/>
-        </w:rPr>
-        <w:t>of</w:t>
-      </w:r>
-      <w:r>
-        <w:rPr>
-          <w:rStyle w:val="RTiSWDocLiteralText"/>
-        </w:rPr>
-        <w:t>_</w:t>
-      </w:r>
-      <w:r>
-        <w:rPr>
-          <w:rStyle w:val="RTiSWDocLiteralText"/>
-        </w:rPr>
-        <w:t>week</w:t>
-      </w:r>
-      <w:proofErr w:type="spellEnd"/>
-      <w:r>
-        <w:t xml:space="preserve"> </w:t>
-      </w:r>
-      <w:r>
-        <w:t xml:space="preserve"> </w:t>
-      </w:r>
-      <w:r>
-        <w:rPr>
-          <w:rStyle w:val="RTiSWDocLiteralText"/>
-        </w:rPr>
-        <w:t>command</w:t>
-      </w:r>
-    </w:p>
-    <w:p/>
-    <w:p>
-      <w:r>
-        <w:t xml:space="preserve">A </w:t>
-      </w:r>
-      <w:r>
-        <w:rPr>
-          <w:rStyle w:val="RTiSWDocLiteralText"/>
-        </w:rPr>
-        <w:t>*</w:t>
-      </w:r>
-      <w:r>
-        <w:t xml:space="preserve"> in any of the first five fields will run </w:t>
-      </w:r>
-      <w:r>
-        <w:t>the process</w:t>
-      </w:r>
-      <w:r>
-        <w:t xml:space="preserve"> at every instance, and a range (e.g. </w:t>
-      </w:r>
-      <w:r>
-        <w:rPr>
-          <w:rStyle w:val="RTiSWDocLiteralText"/>
-        </w:rPr>
-        <w:t>1-5</w:t>
-      </w:r>
-      <w:r>
-        <w:t xml:space="preserve"> or </w:t>
-      </w:r>
-      <w:r>
-        <w:rPr>
-          <w:rStyle w:val="RTiSWDocLiteralText"/>
-        </w:rPr>
-        <w:t>5</w:t>
-      </w:r>
-      <w:proofErr w:type="gramStart"/>
-      <w:r>
-        <w:rPr>
-          <w:rStyle w:val="RTiSWDocLiteralText"/>
-        </w:rPr>
-        <w:t>,10,15</w:t>
-      </w:r>
-      <w:proofErr w:type="gramEnd"/>
-      <w:r>
-        <w:t>) can be entered into any of the first five fields.</w:t>
-      </w:r>
-      <w:r>
-        <w:t xml:space="preserve">  </w:t>
-      </w:r>
-      <w:r>
-        <w:t xml:space="preserve">For example, to run once an hour, the </w:t>
-      </w:r>
-      <w:r>
-        <w:t>entry</w:t>
-      </w:r>
-      <w:r>
-        <w:t xml:space="preserve"> would be as follows:</w:t>
-      </w:r>
-    </w:p>
-    <w:p/>
-    <w:p>
-      <w:pPr>
-        <w:ind w:firstLine="720"/>
-        <w:rPr>
-          <w:rStyle w:val="RTiSWDocLiteralText"/>
-        </w:rPr>
-      </w:pPr>
-      <w:r>
-        <w:rPr>
-          <w:rStyle w:val="RTiSWDocLiteralText"/>
-        </w:rPr>
-        <w:t>0 * * * * (command)</w:t>
-      </w:r>
-    </w:p>
-    <w:p/>
-    <w:p>
-      <w:r>
-        <w:t xml:space="preserve">To run </w:t>
-      </w:r>
-      <w:proofErr w:type="spellStart"/>
-      <w:r>
-        <w:t>TSTool</w:t>
-      </w:r>
-      <w:proofErr w:type="spellEnd"/>
-      <w:r>
-        <w:t xml:space="preserve"> </w:t>
-      </w:r>
-      <w:r>
-        <w:t xml:space="preserve">as a </w:t>
-      </w:r>
-      <w:proofErr w:type="spellStart"/>
-      <w:r>
-        <w:t>cron</w:t>
-      </w:r>
-      <w:proofErr w:type="spellEnd"/>
-      <w:r>
-        <w:t xml:space="preserve"> process</w:t>
-      </w:r>
-      <w:r>
-        <w:t xml:space="preserve">, </w:t>
-      </w:r>
-      <w:r>
-        <w:rPr>
-          <w:rStyle w:val="RTiSWDocLiteralText"/>
-        </w:rPr>
-        <w:t>command</w:t>
-      </w:r>
-      <w:r>
-        <w:t xml:space="preserve"> should be </w:t>
-      </w:r>
-      <w:r>
-        <w:t xml:space="preserve">specified </w:t>
-      </w:r>
-      <w:r>
-        <w:t>as follows:</w:t>
-      </w:r>
-    </w:p>
-    <w:p/>
-    <w:p>
-      <w:pPr>
-        <w:ind w:firstLine="720"/>
-        <w:rPr>
-          <w:rStyle w:val="RTiSWDocLiteralText"/>
-        </w:rPr>
-      </w:pPr>
-      <w:r>
-        <w:rPr>
-          <w:rStyle w:val="RTiSWDocLiteralText"/>
-        </w:rPr>
-        <w:t>/</w:t>
-      </w:r>
-      <w:proofErr w:type="spellStart"/>
-      <w:r>
-        <w:rPr>
-          <w:rStyle w:val="RTiSWDocLiteralText"/>
-        </w:rPr>
-        <w:t>P</w:t>
-      </w:r>
-      <w:r>
-        <w:rPr>
-          <w:rStyle w:val="RTiSWDocLiteralText"/>
-        </w:rPr>
-        <w:t>ath</w:t>
-      </w:r>
-      <w:r>
-        <w:rPr>
-          <w:rStyle w:val="RTiSWDocLiteralText"/>
-        </w:rPr>
-        <w:t>ToI</w:t>
-      </w:r>
-      <w:r>
-        <w:rPr>
-          <w:rStyle w:val="RTiSWDocLiteralText"/>
-        </w:rPr>
-        <w:t>nstallation</w:t>
-      </w:r>
-      <w:proofErr w:type="spellEnd"/>
-      <w:r>
-        <w:rPr>
-          <w:rStyle w:val="RTiSWDocLiteralText"/>
-        </w:rPr>
-        <w:t>/bin/</w:t>
-      </w:r>
-      <w:proofErr w:type="spellStart"/>
-      <w:r>
-        <w:rPr>
-          <w:rStyle w:val="RTiSWDocLiteralText"/>
-        </w:rPr>
-        <w:t>tstool</w:t>
-      </w:r>
-      <w:proofErr w:type="spellEnd"/>
-      <w:r>
-        <w:rPr>
-          <w:rStyle w:val="RTiSWDocLiteralText"/>
-        </w:rPr>
-        <w:t xml:space="preserve"> -commands </w:t>
-      </w:r>
-      <w:proofErr w:type="spellStart"/>
-      <w:r>
-        <w:rPr>
-          <w:rStyle w:val="RTiSWDocLiteralText"/>
-        </w:rPr>
-        <w:t>Pa</w:t>
-      </w:r>
-      <w:r>
-        <w:rPr>
-          <w:rStyle w:val="RTiSWDocLiteralText"/>
-        </w:rPr>
-        <w:t>th</w:t>
-      </w:r>
-      <w:r>
-        <w:rPr>
-          <w:rStyle w:val="RTiSWDocLiteralText"/>
-        </w:rPr>
-        <w:t>ToC</w:t>
-      </w:r>
-      <w:r>
-        <w:rPr>
-          <w:rStyle w:val="RTiSWDocLiteralText"/>
-        </w:rPr>
-        <w:t>ommand</w:t>
-      </w:r>
-      <w:r>
-        <w:rPr>
-          <w:rStyle w:val="RTiSWDocLiteralText"/>
-        </w:rPr>
-        <w:t>F</w:t>
-      </w:r>
-      <w:r>
-        <w:rPr>
-          <w:rStyle w:val="RTiSWDocLiteralText"/>
-        </w:rPr>
-        <w:t>ile</w:t>
-      </w:r>
-      <w:proofErr w:type="spellEnd"/>
-    </w:p>
-    <w:p/>
-    <w:p>
-      <w:r>
-        <w:t>The paths should be</w:t>
-      </w:r>
-      <w:r>
-        <w:t xml:space="preserve"> specified as</w:t>
-      </w:r>
-      <w:r>
-        <w:t xml:space="preserve"> absolute path</w:t>
-      </w:r>
-      <w:r>
-        <w:t xml:space="preserve"> because</w:t>
-      </w:r>
-      <w:r>
-        <w:t xml:space="preserve"> </w:t>
-      </w:r>
-      <w:proofErr w:type="spellStart"/>
-      <w:r>
-        <w:t>cron</w:t>
-      </w:r>
-      <w:proofErr w:type="spellEnd"/>
-      <w:r>
-        <w:t xml:space="preserve"> does not necessarily have a home </w:t>
-      </w:r>
-      <w:r>
-        <w:t>directory</w:t>
-      </w:r>
-      <w:r>
-        <w:t>.</w:t>
-      </w:r>
-      <w:r>
-        <w:t xml:space="preserve">  </w:t>
-      </w:r>
-    </w:p>
-    <w:p/>
-    <w:p>
-      <w:r>
-        <w:t>The log</w:t>
-      </w:r>
-      <w:r>
-        <w:t xml:space="preserve"> file</w:t>
-      </w:r>
-      <w:r>
-        <w:t xml:space="preserve">s will by default be in the logs folder under the </w:t>
-      </w:r>
-      <w:proofErr w:type="spellStart"/>
-      <w:r>
-        <w:t>TSTool</w:t>
-      </w:r>
-      <w:proofErr w:type="spellEnd"/>
-      <w:r>
-        <w:t xml:space="preserve"> </w:t>
-      </w:r>
-      <w:r>
-        <w:t>installation.</w:t>
-      </w:r>
-      <w:r>
-        <w:t xml:space="preserve">  The </w:t>
-      </w:r>
-      <w:proofErr w:type="spellStart"/>
-      <w:proofErr w:type="gramStart"/>
-      <w:r>
-        <w:rPr>
-          <w:rStyle w:val="RTiSWDocLiteralText"/>
-        </w:rPr>
-        <w:t>StartLog</w:t>
-      </w:r>
-      <w:proofErr w:type="spellEnd"/>
-      <w:r>
-        <w:rPr>
-          <w:rStyle w:val="RTiSWDocLiteralText"/>
-        </w:rPr>
-        <w:t>(</w:t>
-      </w:r>
-      <w:proofErr w:type="gramEnd"/>
-      <w:r>
-        <w:rPr>
-          <w:rStyle w:val="RTiSWDocLiteralText"/>
-        </w:rPr>
-        <w:t>)</w:t>
-      </w:r>
-      <w:r>
-        <w:t xml:space="preserve"> command can be used to configure the log file location.</w:t>
-      </w:r>
-    </w:p>
-    <w:p/>
-    <w:p>
-      <w:r>
-        <w:t>O</w:t>
-      </w:r>
-      <w:r>
-        <w:t>utput files will be overwritten at each execution of the command</w:t>
-      </w:r>
-      <w:r>
-        <w:t xml:space="preserve"> unless the names are determined dynamically</w:t>
-      </w:r>
-      <w:r>
-        <w:t>.</w:t>
-      </w:r>
-    </w:p>
-    <w:p/>
-    <w:p>
-      <w:r>
-        <w:t>For more information, see:</w:t>
-      </w:r>
-    </w:p>
-    <w:p/>
-    <w:p>
-      <w:pPr>
-        <w:ind w:left="720"/>
-      </w:pPr>
-      <w:proofErr w:type="gramStart"/>
-      <w:r>
-        <w:rPr>
-          <w:rStyle w:val="RTiSWDocLiteralText"/>
-        </w:rPr>
-        <w:t>man</w:t>
-      </w:r>
-      <w:proofErr w:type="gramEnd"/>
-      <w:r>
-        <w:rPr>
-          <w:rStyle w:val="RTiSWDocLiteralText"/>
-        </w:rPr>
-        <w:t xml:space="preserve"> </w:t>
-      </w:r>
-      <w:proofErr w:type="spellStart"/>
-      <w:r>
-        <w:rPr>
-          <w:rStyle w:val="RTiSWDocLiteralText"/>
-        </w:rPr>
-        <w:t>cron</w:t>
-      </w:r>
-      <w:proofErr w:type="spellEnd"/>
-      <w:r>
-        <w:t xml:space="preserve">  (information about </w:t>
-      </w:r>
-      <w:proofErr w:type="spellStart"/>
-      <w:r>
-        <w:t>cron</w:t>
-      </w:r>
-      <w:proofErr w:type="spellEnd"/>
-      <w:r>
-        <w:t xml:space="preserve"> options and system variations)</w:t>
-      </w:r>
-    </w:p>
-    <w:p>
-      <w:pPr>
-        <w:ind w:left="720"/>
-      </w:pPr>
-      <w:proofErr w:type="gramStart"/>
-      <w:r>
-        <w:rPr>
-          <w:rStyle w:val="RTiSWDocLiteralText"/>
-        </w:rPr>
-        <w:t>man</w:t>
-      </w:r>
-      <w:proofErr w:type="gramEnd"/>
-      <w:r>
-        <w:rPr>
-          <w:rStyle w:val="RTiSWDocLiteralText"/>
-        </w:rPr>
-        <w:t xml:space="preserve"> </w:t>
-      </w:r>
-      <w:proofErr w:type="spellStart"/>
-      <w:r>
-        <w:rPr>
-          <w:rStyle w:val="RTiSWDocLiteralText"/>
-        </w:rPr>
-        <w:t>crontab</w:t>
-      </w:r>
-      <w:proofErr w:type="spellEnd"/>
-      <w:r>
-        <w:t xml:space="preserve">  (information about options and system variations)</w:t>
-      </w:r>
-    </w:p>
-    <w:p>
-      <w:pPr>
-        <w:ind w:left="720"/>
-      </w:pPr>
-      <w:proofErr w:type="gramStart"/>
-      <w:r>
-        <w:rPr>
-          <w:rFonts w:ascii="Courier New" w:hAnsi="Courier New" w:cs="Courier New"/>
-        </w:rPr>
-        <w:t>man</w:t>
-      </w:r>
-      <w:proofErr w:type="gramEnd"/>
-      <w:r>
-        <w:rPr>
-          <w:rFonts w:ascii="Courier New" w:hAnsi="Courier New" w:cs="Courier New"/>
-        </w:rPr>
-        <w:t xml:space="preserve"> 5 </w:t>
-      </w:r>
-      <w:proofErr w:type="spellStart"/>
-      <w:r>
-        <w:rPr>
-          <w:rFonts w:ascii="Courier New" w:hAnsi="Courier New" w:cs="Courier New"/>
-        </w:rPr>
-        <w:t>crontab</w:t>
-      </w:r>
-      <w:proofErr w:type="spellEnd"/>
-      <w:r>
-        <w:t xml:space="preserve"> (information about syntax and limitations)</w:t>
+        <w:t>StartLog()</w:t>
+      </w:r>
+      <w:r>
+        <w:t xml:space="preserve"> command to create a log file in a different folder to troubleshoot.</w:t>
+      </w:r>
+    </w:p>
+    <w:p>
+      <w:pPr>
+        <w:pStyle w:val="ListParagraph"/>
+        <w:numPr>
+          <w:ilvl w:val="0"/>
+          <w:numId w:val="48"/>
+        </w:numPr>
+      </w:pPr>
+      <w:r>
+        <w:t xml:space="preserve">Create a file named </w:t>
+      </w:r>
+      <w:r>
+        <w:rPr>
+          <w:rStyle w:val="RTiSWDocFileDirReference"/>
+        </w:rPr>
+        <w:t>stop</w:t>
+      </w:r>
+      <w:r>
+        <w:t xml:space="preserve"> in the hot folder to cause TSTool to stop processing and exit.</w:t>
+      </w:r>
+    </w:p>
+    <w:p>
+      <w:pPr>
+        <w:pStyle w:val="ListParagraph"/>
+        <w:numPr>
+          <w:ilvl w:val="0"/>
+          <w:numId w:val="48"/>
+        </w:numPr>
+      </w:pPr>
+      <w:r>
+        <w:t>In the future additional features will be added.</w:t>
       </w:r>
     </w:p>
     <w:p/>
@@ -3978,54 +3119,14 @@
         <w:pStyle w:val="Heading1"/>
       </w:pPr>
       <w:r>
-        <w:t xml:space="preserve">Running </w:t>
-      </w:r>
-      <w:proofErr w:type="spellStart"/>
-      <w:r>
-        <w:t>TSTool</w:t>
-      </w:r>
-      <w:proofErr w:type="spellEnd"/>
-      <w:r>
-        <w:t xml:space="preserve"> as a Web Server Application</w:t>
-      </w:r>
-    </w:p>
-    <w:p/>
-    <w:p>
-      <w:r>
-        <w:t xml:space="preserve">It is possible to utilize </w:t>
-      </w:r>
-      <w:proofErr w:type="spellStart"/>
-      <w:r>
-        <w:t>TSTool’s</w:t>
-      </w:r>
-      <w:proofErr w:type="spellEnd"/>
-      <w:r>
-        <w:t xml:space="preserve"> batch mode to integrate </w:t>
-      </w:r>
-      <w:proofErr w:type="spellStart"/>
-      <w:r>
-        <w:t>TSTool</w:t>
-      </w:r>
-      <w:proofErr w:type="spellEnd"/>
-      <w:r>
-        <w:t xml:space="preserve"> with a web server.  </w:t>
-      </w:r>
-      <w:r>
-        <w:t xml:space="preserve">Preliminary work has been done using the Java </w:t>
-      </w:r>
-      <w:proofErr w:type="spellStart"/>
-      <w:r>
-        <w:t>Restlet</w:t>
-      </w:r>
-      <w:proofErr w:type="spellEnd"/>
-      <w:r>
-        <w:t xml:space="preserve"> package (http://restlet.org) but functionality is not at a production level.  </w:t>
-      </w:r>
-      <w:r>
-        <w:t xml:space="preserve">This capability will be </w:t>
-      </w:r>
-      <w:r>
-        <w:t>more completely developed and documented in the future.</w:t>
+        <w:lastRenderedPageBreak/>
+        <w:t>Running TSTool as a REST Web Server</w:t>
+      </w:r>
+    </w:p>
+    <w:p/>
+    <w:p>
+      <w:r>
+        <w:t>It is possible to use the Restlet package (http://restlet.org) to implement a REST API wrapper around TSTool’s batch features.  Consequently, TSTool can be started as a REST server, listen for requests, process data, and return resources.  Preliminary work has been done to implement this capability but much more effort is needed to provide production features.</w:t>
       </w:r>
     </w:p>
     <w:p/>
@@ -4033,130 +3134,16 @@
       <w:pPr>
         <w:pStyle w:val="Heading1"/>
       </w:pPr>
-      <w:r>
-        <w:t xml:space="preserve">Running </w:t>
-      </w:r>
-      <w:proofErr w:type="spellStart"/>
-      <w:r>
-        <w:t>TSTool</w:t>
-      </w:r>
-      <w:proofErr w:type="spellEnd"/>
-      <w:r>
-        <w:t xml:space="preserve"> as a REST Web Server</w:t>
-      </w:r>
-    </w:p>
-    <w:p/>
-    <w:p>
-      <w:r>
-        <w:t xml:space="preserve">It is possible to use the </w:t>
-      </w:r>
-      <w:proofErr w:type="spellStart"/>
-      <w:r>
-        <w:t>Restlet</w:t>
-      </w:r>
-      <w:proofErr w:type="spellEnd"/>
-      <w:r>
-        <w:t xml:space="preserve"> package (http://restlet.org) to implement a REST API wrapper around </w:t>
-      </w:r>
-      <w:proofErr w:type="spellStart"/>
-      <w:r>
-        <w:t>TSTool’s</w:t>
-      </w:r>
-      <w:proofErr w:type="spellEnd"/>
-      <w:r>
-        <w:t xml:space="preserve"> batch features.  Consequently, </w:t>
-      </w:r>
-      <w:proofErr w:type="spellStart"/>
-      <w:r>
-        <w:t>TSTool</w:t>
-      </w:r>
-      <w:proofErr w:type="spellEnd"/>
-      <w:r>
-        <w:t xml:space="preserve"> can be started as a REST server, listen for requests, process data, and return resources.  Preliminary work has been done to implement this capability but much more effort is needed to provide production features.</w:t>
-      </w:r>
-    </w:p>
-    <w:p/>
-    <w:p>
-      <w:pPr>
-        <w:rPr>
-          <w:rFonts w:ascii="Arial Bold" w:hAnsi="Arial Bold"/>
-          <w:b/>
-          <w:sz w:val="24"/>
-        </w:rPr>
-      </w:pPr>
-      <w:r>
-        <w:br w:type="page"/>
-      </w:r>
-    </w:p>
-    <w:p>
-      <w:pPr>
-        <w:pStyle w:val="Heading1"/>
-      </w:pPr>
-      <w:r>
-        <w:lastRenderedPageBreak/>
-        <w:t xml:space="preserve">Running </w:t>
-      </w:r>
-      <w:proofErr w:type="spellStart"/>
-      <w:r>
-        <w:t>TSTool</w:t>
-      </w:r>
-      <w:proofErr w:type="spellEnd"/>
-      <w:r>
-        <w:t xml:space="preserve"> as a Web Browser Applet</w:t>
-      </w:r>
-    </w:p>
-    <w:p/>
-    <w:p>
-      <w:r>
-        <w:t xml:space="preserve">It is possible to integrate </w:t>
-      </w:r>
-      <w:proofErr w:type="spellStart"/>
-      <w:r>
-        <w:t>TSTool</w:t>
-      </w:r>
-      <w:proofErr w:type="spellEnd"/>
-      <w:r>
-        <w:t xml:space="preserve"> with a web application to run </w:t>
-      </w:r>
-      <w:proofErr w:type="spellStart"/>
-      <w:r>
-        <w:t>TSTool</w:t>
-      </w:r>
-      <w:proofErr w:type="spellEnd"/>
-      <w:r>
-        <w:t xml:space="preserve"> as an applet.  In this case, the web browser runs the Java </w:t>
-      </w:r>
-      <w:proofErr w:type="spellStart"/>
-      <w:r>
-        <w:t>TSTool</w:t>
-      </w:r>
-      <w:proofErr w:type="spellEnd"/>
-      <w:r>
-        <w:t xml:space="preserve"> application within a Java Runtime Environment within the web browser.  This approach was evaluated early in </w:t>
-      </w:r>
-      <w:proofErr w:type="spellStart"/>
-      <w:r>
-        <w:t>TSTool</w:t>
-      </w:r>
-      <w:proofErr w:type="spellEnd"/>
-      <w:r>
-        <w:t xml:space="preserve"> development as is still enabled in some form, although it has not been used for years.  The main challenges with applets are the security issues of accessing local files from the applet.  Because </w:t>
-      </w:r>
-      <w:proofErr w:type="spellStart"/>
-      <w:r>
-        <w:t>TSTool</w:t>
-      </w:r>
-      <w:proofErr w:type="spellEnd"/>
-      <w:r>
-        <w:t xml:space="preserve"> is used for heavy processing using local data, the applet approach was not suitable.  Enabling </w:t>
-      </w:r>
-      <w:proofErr w:type="spellStart"/>
-      <w:r>
-        <w:t>TSTool</w:t>
-      </w:r>
-      <w:proofErr w:type="spellEnd"/>
-      <w:r>
-        <w:t xml:space="preserve"> as an applet, using remote data (such as web services) is possible but will require additional development and testing.</w:t>
+      <w:bookmarkStart w:id="0" w:name="_GoBack"/>
+      <w:bookmarkEnd w:id="0"/>
+      <w:r>
+        <w:t>Running TSTool as a Web Browser Applet</w:t>
+      </w:r>
+    </w:p>
+    <w:p/>
+    <w:p>
+      <w:r>
+        <w:t>It is possible to integrate TSTool with a web application to run TSTool as an applet.  In this case, the web browser runs the Java TSTool application within a Java Runtime Environment within the web browser.  This approach was evaluated early in TSTool development as is still enabled in some form, although it has not been used for years.  The main challenges with applets are the security issues of accessing local files from the applet.  Because TSTool is used for heavy processing using local data, the applet approach was not suitable.  Enabling TSTool as an applet, using remote data (such as web services) is possible but will require additional development and testing.</w:t>
       </w:r>
     </w:p>
     <w:p/>
@@ -4218,15 +3205,7 @@
       <w:t xml:space="preserve"> </w:t>
     </w:r>
     <w:r>
-      <w:t xml:space="preserve">Running </w:t>
-    </w:r>
-    <w:proofErr w:type="spellStart"/>
-    <w:r>
-      <w:t>TSTool</w:t>
-    </w:r>
-    <w:proofErr w:type="spellEnd"/>
-    <w:r>
-      <w:t xml:space="preserve"> in Various Modes</w:t>
+      <w:t>Running TSTool in Various Modes</w:t>
     </w:r>
     <w:r>
       <w:t xml:space="preserve"> </w:t>
@@ -4272,15 +3251,7 @@
       <w:t xml:space="preserve">Appendix – </w:t>
     </w:r>
     <w:r>
-      <w:t xml:space="preserve">Running </w:t>
-    </w:r>
-    <w:proofErr w:type="spellStart"/>
-    <w:r>
-      <w:t>TSTool</w:t>
-    </w:r>
-    <w:proofErr w:type="spellEnd"/>
-    <w:r>
-      <w:t xml:space="preserve"> in </w:t>
+      <w:t xml:space="preserve">Running TSTool in </w:t>
     </w:r>
     <w:r>
       <w:t>Various</w:t>
@@ -4333,15 +3304,7 @@
       <w:t xml:space="preserve"> </w:t>
     </w:r>
     <w:r>
-      <w:t xml:space="preserve">Running </w:t>
-    </w:r>
-    <w:proofErr w:type="spellStart"/>
-    <w:r>
-      <w:t>TSTool</w:t>
-    </w:r>
-    <w:proofErr w:type="spellEnd"/>
-    <w:r>
-      <w:t xml:space="preserve"> in Various Modes</w:t>
+      <w:t>Running TSTool in Various Modes</w:t>
     </w:r>
     <w:r>
       <w:t xml:space="preserve"> - </w:t>
@@ -4394,15 +3357,7 @@
       <w:pStyle w:val="RTiSWDocHeader"/>
     </w:pPr>
     <w:r>
-      <w:t xml:space="preserve">Running </w:t>
-    </w:r>
-    <w:proofErr w:type="spellStart"/>
-    <w:r>
-      <w:t>TSTool</w:t>
-    </w:r>
-    <w:proofErr w:type="spellEnd"/>
-    <w:r>
-      <w:t xml:space="preserve"> in Various Modes</w:t>
+      <w:t>Running TSTool in Various Modes</w:t>
     </w:r>
   </w:p>
 </w:hdr>
@@ -4421,15 +3376,7 @@
       <w:tab/>
     </w:r>
     <w:r>
-      <w:t xml:space="preserve">Running </w:t>
-    </w:r>
-    <w:proofErr w:type="spellStart"/>
-    <w:r>
-      <w:t>TSTool</w:t>
-    </w:r>
-    <w:proofErr w:type="spellEnd"/>
-    <w:r>
-      <w:t xml:space="preserve"> in Various Modes</w:t>
+      <w:t>Running TSTool in Various Modes</w:t>
     </w:r>
   </w:p>
 </w:hdr>
@@ -4450,7 +3397,7 @@
 
 <file path=word/numbering.xml><?xml version="1.0" encoding="utf-8"?>
 <w:numbering xmlns:wpc="http://schemas.microsoft.com/office/word/2010/wordprocessingCanvas" xmlns:mc="http://schemas.openxmlformats.org/markup-compatibility/2006" xmlns:o="urn:schemas-microsoft-com:office:office" xmlns:r="http://schemas.openxmlformats.org/officeDocument/2006/relationships" xmlns:m="http://schemas.openxmlformats.org/officeDocument/2006/math" xmlns:v="urn:schemas-microsoft-com:vml" xmlns:wp14="http://schemas.microsoft.com/office/word/2010/wordprocessingDrawing" xmlns:wp="http://schemas.openxmlformats.org/drawingml/2006/wordprocessingDrawing" xmlns:w10="urn:schemas-microsoft-com:office:word" xmlns:w="http://schemas.openxmlformats.org/wordprocessingml/2006/main" xmlns:w14="http://schemas.microsoft.com/office/word/2010/wordml" xmlns:w15="http://schemas.microsoft.com/office/word/2012/wordml" xmlns:wpg="http://schemas.microsoft.com/office/word/2010/wordprocessingGroup" xmlns:wpi="http://schemas.microsoft.com/office/word/2010/wordprocessingInk" xmlns:wne="http://schemas.microsoft.com/office/word/2006/wordml" xmlns:wps="http://schemas.microsoft.com/office/word/2010/wordprocessingShape" mc:Ignorable="w14 w15 wp14">
-  <w:abstractNum w:abstractNumId="0">
+  <w:abstractNum w:abstractNumId="0" w15:restartNumberingAfterBreak="0">
     <w:nsid w:val="FFFFFF88"/>
     <w:multiLevelType w:val="singleLevel"/>
     <w:tmpl w:val="A50C4278"/>
@@ -4473,7 +3420,7 @@
       </w:rPr>
     </w:lvl>
   </w:abstractNum>
-  <w:abstractNum w:abstractNumId="1">
+  <w:abstractNum w:abstractNumId="1" w15:restartNumberingAfterBreak="0">
     <w:nsid w:val="FFFFFF89"/>
     <w:multiLevelType w:val="singleLevel"/>
     <w:tmpl w:val="F4CE19D2"/>
@@ -4493,7 +3440,7 @@
       </w:rPr>
     </w:lvl>
   </w:abstractNum>
-  <w:abstractNum w:abstractNumId="2">
+  <w:abstractNum w:abstractNumId="2" w15:restartNumberingAfterBreak="0">
     <w:nsid w:val="FFFFFFFE"/>
     <w:multiLevelType w:val="singleLevel"/>
     <w:tmpl w:val="B1300218"/>
@@ -4503,7 +3450,7 @@
       <w:lvlJc w:val="left"/>
     </w:lvl>
   </w:abstractNum>
-  <w:abstractNum w:abstractNumId="3">
+  <w:abstractNum w:abstractNumId="3" w15:restartNumberingAfterBreak="0">
     <w:nsid w:val="034175D3"/>
     <w:multiLevelType w:val="singleLevel"/>
     <w:tmpl w:val="D9E488FE"/>
@@ -4518,7 +3465,7 @@
       </w:pPr>
     </w:lvl>
   </w:abstractNum>
-  <w:abstractNum w:abstractNumId="4">
+  <w:abstractNum w:abstractNumId="4" w15:restartNumberingAfterBreak="0">
     <w:nsid w:val="04961A54"/>
     <w:multiLevelType w:val="singleLevel"/>
     <w:tmpl w:val="0409000F"/>
@@ -4535,7 +3482,7 @@
       </w:pPr>
     </w:lvl>
   </w:abstractNum>
-  <w:abstractNum w:abstractNumId="5">
+  <w:abstractNum w:abstractNumId="5" w15:restartNumberingAfterBreak="0">
     <w:nsid w:val="051B1952"/>
     <w:multiLevelType w:val="singleLevel"/>
     <w:tmpl w:val="5BD0CC86"/>
@@ -4557,7 +3504,7 @@
       </w:rPr>
     </w:lvl>
   </w:abstractNum>
-  <w:abstractNum w:abstractNumId="6">
+  <w:abstractNum w:abstractNumId="6" w15:restartNumberingAfterBreak="0">
     <w:nsid w:val="09B34F8B"/>
     <w:multiLevelType w:val="singleLevel"/>
     <w:tmpl w:val="5BD0CC86"/>
@@ -4579,7 +3526,7 @@
       </w:rPr>
     </w:lvl>
   </w:abstractNum>
-  <w:abstractNum w:abstractNumId="7">
+  <w:abstractNum w:abstractNumId="7" w15:restartNumberingAfterBreak="0">
     <w:nsid w:val="0B416AF4"/>
     <w:multiLevelType w:val="singleLevel"/>
     <w:tmpl w:val="04090001"/>
@@ -4599,7 +3546,7 @@
       </w:rPr>
     </w:lvl>
   </w:abstractNum>
-  <w:abstractNum w:abstractNumId="8">
+  <w:abstractNum w:abstractNumId="8" w15:restartNumberingAfterBreak="0">
     <w:nsid w:val="183319CD"/>
     <w:multiLevelType w:val="singleLevel"/>
     <w:tmpl w:val="5BD0CC86"/>
@@ -4621,7 +3568,7 @@
       </w:rPr>
     </w:lvl>
   </w:abstractNum>
-  <w:abstractNum w:abstractNumId="9">
+  <w:abstractNum w:abstractNumId="9" w15:restartNumberingAfterBreak="0">
     <w:nsid w:val="23716087"/>
     <w:multiLevelType w:val="singleLevel"/>
     <w:tmpl w:val="D88C2206"/>
@@ -4638,7 +3585,7 @@
       </w:pPr>
     </w:lvl>
   </w:abstractNum>
-  <w:abstractNum w:abstractNumId="10">
+  <w:abstractNum w:abstractNumId="10" w15:restartNumberingAfterBreak="0">
     <w:nsid w:val="24284A7A"/>
     <w:multiLevelType w:val="singleLevel"/>
     <w:tmpl w:val="04090001"/>
@@ -4658,7 +3605,7 @@
       </w:rPr>
     </w:lvl>
   </w:abstractNum>
-  <w:abstractNum w:abstractNumId="11">
+  <w:abstractNum w:abstractNumId="11" w15:restartNumberingAfterBreak="0">
     <w:nsid w:val="25C82033"/>
     <w:multiLevelType w:val="singleLevel"/>
     <w:tmpl w:val="5BD0CC86"/>
@@ -4680,7 +3627,7 @@
       </w:rPr>
     </w:lvl>
   </w:abstractNum>
-  <w:abstractNum w:abstractNumId="12">
+  <w:abstractNum w:abstractNumId="12" w15:restartNumberingAfterBreak="0">
     <w:nsid w:val="284C1C38"/>
     <w:multiLevelType w:val="hybridMultilevel"/>
     <w:tmpl w:val="77824160"/>
@@ -4793,7 +3740,120 @@
       </w:rPr>
     </w:lvl>
   </w:abstractNum>
-  <w:abstractNum w:abstractNumId="13">
+  <w:abstractNum w:abstractNumId="13" w15:restartNumberingAfterBreak="0">
+    <w:nsid w:val="2C637EF6"/>
+    <w:multiLevelType w:val="hybridMultilevel"/>
+    <w:tmpl w:val="D4EACA5E"/>
+    <w:lvl w:ilvl="0" w:tplc="04090001">
+      <w:start w:val="1"/>
+      <w:numFmt w:val="bullet"/>
+      <w:lvlText w:val=""/>
+      <w:lvlJc w:val="left"/>
+      <w:pPr>
+        <w:ind w:left="720" w:hanging="360"/>
+      </w:pPr>
+      <w:rPr>
+        <w:rFonts w:ascii="Symbol" w:hAnsi="Symbol" w:hint="default"/>
+      </w:rPr>
+    </w:lvl>
+    <w:lvl w:ilvl="1" w:tplc="04090003" w:tentative="1">
+      <w:start w:val="1"/>
+      <w:numFmt w:val="bullet"/>
+      <w:lvlText w:val="o"/>
+      <w:lvlJc w:val="left"/>
+      <w:pPr>
+        <w:ind w:left="1440" w:hanging="360"/>
+      </w:pPr>
+      <w:rPr>
+        <w:rFonts w:ascii="Courier New" w:hAnsi="Courier New" w:cs="Courier New" w:hint="default"/>
+      </w:rPr>
+    </w:lvl>
+    <w:lvl w:ilvl="2" w:tplc="04090005" w:tentative="1">
+      <w:start w:val="1"/>
+      <w:numFmt w:val="bullet"/>
+      <w:lvlText w:val=""/>
+      <w:lvlJc w:val="left"/>
+      <w:pPr>
+        <w:ind w:left="2160" w:hanging="360"/>
+      </w:pPr>
+      <w:rPr>
+        <w:rFonts w:ascii="Wingdings" w:hAnsi="Wingdings" w:hint="default"/>
+      </w:rPr>
+    </w:lvl>
+    <w:lvl w:ilvl="3" w:tplc="04090001" w:tentative="1">
+      <w:start w:val="1"/>
+      <w:numFmt w:val="bullet"/>
+      <w:lvlText w:val=""/>
+      <w:lvlJc w:val="left"/>
+      <w:pPr>
+        <w:ind w:left="2880" w:hanging="360"/>
+      </w:pPr>
+      <w:rPr>
+        <w:rFonts w:ascii="Symbol" w:hAnsi="Symbol" w:hint="default"/>
+      </w:rPr>
+    </w:lvl>
+    <w:lvl w:ilvl="4" w:tplc="04090003" w:tentative="1">
+      <w:start w:val="1"/>
+      <w:numFmt w:val="bullet"/>
+      <w:lvlText w:val="o"/>
+      <w:lvlJc w:val="left"/>
+      <w:pPr>
+        <w:ind w:left="3600" w:hanging="360"/>
+      </w:pPr>
+      <w:rPr>
+        <w:rFonts w:ascii="Courier New" w:hAnsi="Courier New" w:cs="Courier New" w:hint="default"/>
+      </w:rPr>
+    </w:lvl>
+    <w:lvl w:ilvl="5" w:tplc="04090005" w:tentative="1">
+      <w:start w:val="1"/>
+      <w:numFmt w:val="bullet"/>
+      <w:lvlText w:val=""/>
+      <w:lvlJc w:val="left"/>
+      <w:pPr>
+        <w:ind w:left="4320" w:hanging="360"/>
+      </w:pPr>
+      <w:rPr>
+        <w:rFonts w:ascii="Wingdings" w:hAnsi="Wingdings" w:hint="default"/>
+      </w:rPr>
+    </w:lvl>
+    <w:lvl w:ilvl="6" w:tplc="04090001" w:tentative="1">
+      <w:start w:val="1"/>
+      <w:numFmt w:val="bullet"/>
+      <w:lvlText w:val=""/>
+      <w:lvlJc w:val="left"/>
+      <w:pPr>
+        <w:ind w:left="5040" w:hanging="360"/>
+      </w:pPr>
+      <w:rPr>
+        <w:rFonts w:ascii="Symbol" w:hAnsi="Symbol" w:hint="default"/>
+      </w:rPr>
+    </w:lvl>
+    <w:lvl w:ilvl="7" w:tplc="04090003" w:tentative="1">
+      <w:start w:val="1"/>
+      <w:numFmt w:val="bullet"/>
+      <w:lvlText w:val="o"/>
+      <w:lvlJc w:val="left"/>
+      <w:pPr>
+        <w:ind w:left="5760" w:hanging="360"/>
+      </w:pPr>
+      <w:rPr>
+        <w:rFonts w:ascii="Courier New" w:hAnsi="Courier New" w:cs="Courier New" w:hint="default"/>
+      </w:rPr>
+    </w:lvl>
+    <w:lvl w:ilvl="8" w:tplc="04090005" w:tentative="1">
+      <w:start w:val="1"/>
+      <w:numFmt w:val="bullet"/>
+      <w:lvlText w:val=""/>
+      <w:lvlJc w:val="left"/>
+      <w:pPr>
+        <w:ind w:left="6480" w:hanging="360"/>
+      </w:pPr>
+      <w:rPr>
+        <w:rFonts w:ascii="Wingdings" w:hAnsi="Wingdings" w:hint="default"/>
+      </w:rPr>
+    </w:lvl>
+  </w:abstractNum>
+  <w:abstractNum w:abstractNumId="14" w15:restartNumberingAfterBreak="0">
     <w:nsid w:val="2DD4514E"/>
     <w:multiLevelType w:val="singleLevel"/>
     <w:tmpl w:val="D88C2206"/>
@@ -4810,7 +3870,7 @@
       </w:pPr>
     </w:lvl>
   </w:abstractNum>
-  <w:abstractNum w:abstractNumId="14">
+  <w:abstractNum w:abstractNumId="15" w15:restartNumberingAfterBreak="0">
     <w:nsid w:val="30FE3F3D"/>
     <w:multiLevelType w:val="singleLevel"/>
     <w:tmpl w:val="04090001"/>
@@ -4830,7 +3890,7 @@
       </w:rPr>
     </w:lvl>
   </w:abstractNum>
-  <w:abstractNum w:abstractNumId="15">
+  <w:abstractNum w:abstractNumId="16" w15:restartNumberingAfterBreak="0">
     <w:nsid w:val="324D789D"/>
     <w:multiLevelType w:val="singleLevel"/>
     <w:tmpl w:val="5BD0CC86"/>
@@ -4852,7 +3912,7 @@
       </w:rPr>
     </w:lvl>
   </w:abstractNum>
-  <w:abstractNum w:abstractNumId="16">
+  <w:abstractNum w:abstractNumId="17" w15:restartNumberingAfterBreak="0">
     <w:nsid w:val="36800B9E"/>
     <w:multiLevelType w:val="singleLevel"/>
     <w:tmpl w:val="0409000F"/>
@@ -4869,7 +3929,7 @@
       </w:pPr>
     </w:lvl>
   </w:abstractNum>
-  <w:abstractNum w:abstractNumId="17">
+  <w:abstractNum w:abstractNumId="18" w15:restartNumberingAfterBreak="0">
     <w:nsid w:val="36E22967"/>
     <w:multiLevelType w:val="singleLevel"/>
     <w:tmpl w:val="0409000F"/>
@@ -4886,7 +3946,7 @@
       </w:pPr>
     </w:lvl>
   </w:abstractNum>
-  <w:abstractNum w:abstractNumId="18">
+  <w:abstractNum w:abstractNumId="19" w15:restartNumberingAfterBreak="0">
     <w:nsid w:val="37A87628"/>
     <w:multiLevelType w:val="singleLevel"/>
     <w:tmpl w:val="0409000F"/>
@@ -4903,7 +3963,7 @@
       </w:pPr>
     </w:lvl>
   </w:abstractNum>
-  <w:abstractNum w:abstractNumId="19">
+  <w:abstractNum w:abstractNumId="20" w15:restartNumberingAfterBreak="0">
     <w:nsid w:val="399A0BBB"/>
     <w:multiLevelType w:val="singleLevel"/>
     <w:tmpl w:val="0409000F"/>
@@ -4920,7 +3980,7 @@
       </w:pPr>
     </w:lvl>
   </w:abstractNum>
-  <w:abstractNum w:abstractNumId="20">
+  <w:abstractNum w:abstractNumId="21" w15:restartNumberingAfterBreak="0">
     <w:nsid w:val="4055416F"/>
     <w:multiLevelType w:val="hybridMultilevel"/>
     <w:tmpl w:val="4A4C9E50"/>
@@ -5033,7 +4093,7 @@
       </w:rPr>
     </w:lvl>
   </w:abstractNum>
-  <w:abstractNum w:abstractNumId="21">
+  <w:abstractNum w:abstractNumId="22" w15:restartNumberingAfterBreak="0">
     <w:nsid w:val="44F23413"/>
     <w:multiLevelType w:val="singleLevel"/>
     <w:tmpl w:val="5BD0CC86"/>
@@ -5055,7 +4115,7 @@
       </w:rPr>
     </w:lvl>
   </w:abstractNum>
-  <w:abstractNum w:abstractNumId="22">
+  <w:abstractNum w:abstractNumId="23" w15:restartNumberingAfterBreak="0">
     <w:nsid w:val="45341869"/>
     <w:multiLevelType w:val="singleLevel"/>
     <w:tmpl w:val="0409000F"/>
@@ -5072,7 +4132,7 @@
       </w:pPr>
     </w:lvl>
   </w:abstractNum>
-  <w:abstractNum w:abstractNumId="23">
+  <w:abstractNum w:abstractNumId="24" w15:restartNumberingAfterBreak="0">
     <w:nsid w:val="4CD53F6C"/>
     <w:multiLevelType w:val="singleLevel"/>
     <w:tmpl w:val="0409000F"/>
@@ -5089,7 +4149,7 @@
       </w:pPr>
     </w:lvl>
   </w:abstractNum>
-  <w:abstractNum w:abstractNumId="24">
+  <w:abstractNum w:abstractNumId="25" w15:restartNumberingAfterBreak="0">
     <w:nsid w:val="4D5F0664"/>
     <w:multiLevelType w:val="multilevel"/>
     <w:tmpl w:val="7AF8F770"/>
@@ -5239,7 +4299,7 @@
       </w:rPr>
     </w:lvl>
   </w:abstractNum>
-  <w:abstractNum w:abstractNumId="25">
+  <w:abstractNum w:abstractNumId="26" w15:restartNumberingAfterBreak="0">
     <w:nsid w:val="51167CA6"/>
     <w:multiLevelType w:val="singleLevel"/>
     <w:tmpl w:val="0409000F"/>
@@ -5256,7 +4316,7 @@
       </w:pPr>
     </w:lvl>
   </w:abstractNum>
-  <w:abstractNum w:abstractNumId="26">
+  <w:abstractNum w:abstractNumId="27" w15:restartNumberingAfterBreak="0">
     <w:nsid w:val="527C175A"/>
     <w:multiLevelType w:val="singleLevel"/>
     <w:tmpl w:val="D88C2206"/>
@@ -5273,7 +4333,7 @@
       </w:pPr>
     </w:lvl>
   </w:abstractNum>
-  <w:abstractNum w:abstractNumId="27">
+  <w:abstractNum w:abstractNumId="28" w15:restartNumberingAfterBreak="0">
     <w:nsid w:val="55740DDC"/>
     <w:multiLevelType w:val="multilevel"/>
     <w:tmpl w:val="E1145142"/>
@@ -5429,7 +4489,7 @@
       </w:rPr>
     </w:lvl>
   </w:abstractNum>
-  <w:abstractNum w:abstractNumId="28">
+  <w:abstractNum w:abstractNumId="29" w15:restartNumberingAfterBreak="0">
     <w:nsid w:val="5990281A"/>
     <w:multiLevelType w:val="singleLevel"/>
     <w:tmpl w:val="DC7E5662"/>
@@ -5452,7 +4512,7 @@
       </w:rPr>
     </w:lvl>
   </w:abstractNum>
-  <w:abstractNum w:abstractNumId="29">
+  <w:abstractNum w:abstractNumId="30" w15:restartNumberingAfterBreak="0">
     <w:nsid w:val="5AC34261"/>
     <w:multiLevelType w:val="hybridMultilevel"/>
     <w:tmpl w:val="6D5AAA02"/>
@@ -5538,7 +4598,7 @@
       </w:pPr>
     </w:lvl>
   </w:abstractNum>
-  <w:abstractNum w:abstractNumId="30">
+  <w:abstractNum w:abstractNumId="31" w15:restartNumberingAfterBreak="0">
     <w:nsid w:val="5AE266DE"/>
     <w:multiLevelType w:val="hybridMultilevel"/>
     <w:tmpl w:val="4628DFAE"/>
@@ -5624,7 +4684,7 @@
       </w:pPr>
     </w:lvl>
   </w:abstractNum>
-  <w:abstractNum w:abstractNumId="31">
+  <w:abstractNum w:abstractNumId="32" w15:restartNumberingAfterBreak="0">
     <w:nsid w:val="5DE6131B"/>
     <w:multiLevelType w:val="singleLevel"/>
     <w:tmpl w:val="04090001"/>
@@ -5644,7 +4704,7 @@
       </w:rPr>
     </w:lvl>
   </w:abstractNum>
-  <w:abstractNum w:abstractNumId="32">
+  <w:abstractNum w:abstractNumId="33" w15:restartNumberingAfterBreak="0">
     <w:nsid w:val="658B61FB"/>
     <w:multiLevelType w:val="singleLevel"/>
     <w:tmpl w:val="0409000F"/>
@@ -5661,7 +4721,7 @@
       </w:pPr>
     </w:lvl>
   </w:abstractNum>
-  <w:abstractNum w:abstractNumId="33">
+  <w:abstractNum w:abstractNumId="34" w15:restartNumberingAfterBreak="0">
     <w:nsid w:val="6A7561B5"/>
     <w:multiLevelType w:val="singleLevel"/>
     <w:tmpl w:val="0409000F"/>
@@ -5678,7 +4738,7 @@
       </w:pPr>
     </w:lvl>
   </w:abstractNum>
-  <w:abstractNum w:abstractNumId="34">
+  <w:abstractNum w:abstractNumId="35" w15:restartNumberingAfterBreak="0">
     <w:nsid w:val="6C5419C9"/>
     <w:multiLevelType w:val="singleLevel"/>
     <w:tmpl w:val="0409000F"/>
@@ -5695,7 +4755,7 @@
       </w:pPr>
     </w:lvl>
   </w:abstractNum>
-  <w:abstractNum w:abstractNumId="35">
+  <w:abstractNum w:abstractNumId="36" w15:restartNumberingAfterBreak="0">
     <w:nsid w:val="6D896532"/>
     <w:multiLevelType w:val="singleLevel"/>
     <w:tmpl w:val="AC5CCFFE"/>
@@ -5712,7 +4772,7 @@
       </w:pPr>
     </w:lvl>
   </w:abstractNum>
-  <w:abstractNum w:abstractNumId="36">
+  <w:abstractNum w:abstractNumId="37" w15:restartNumberingAfterBreak="0">
     <w:nsid w:val="6E921A87"/>
     <w:multiLevelType w:val="singleLevel"/>
     <w:tmpl w:val="0409000F"/>
@@ -5729,7 +4789,7 @@
       </w:pPr>
     </w:lvl>
   </w:abstractNum>
-  <w:abstractNum w:abstractNumId="37">
+  <w:abstractNum w:abstractNumId="38" w15:restartNumberingAfterBreak="0">
     <w:nsid w:val="6FC357D3"/>
     <w:multiLevelType w:val="singleLevel"/>
     <w:tmpl w:val="0409000F"/>
@@ -5746,7 +4806,7 @@
       </w:pPr>
     </w:lvl>
   </w:abstractNum>
-  <w:abstractNum w:abstractNumId="38">
+  <w:abstractNum w:abstractNumId="39" w15:restartNumberingAfterBreak="0">
     <w:nsid w:val="70192C1E"/>
     <w:multiLevelType w:val="multilevel"/>
     <w:tmpl w:val="D1BCAE2A"/>
@@ -5896,7 +4956,7 @@
       </w:rPr>
     </w:lvl>
   </w:abstractNum>
-  <w:abstractNum w:abstractNumId="39">
+  <w:abstractNum w:abstractNumId="40" w15:restartNumberingAfterBreak="0">
     <w:nsid w:val="71BB6241"/>
     <w:multiLevelType w:val="multilevel"/>
     <w:tmpl w:val="E6A4CB6A"/>
@@ -6049,7 +5109,7 @@
       </w:rPr>
     </w:lvl>
   </w:abstractNum>
-  <w:abstractNum w:abstractNumId="40">
+  <w:abstractNum w:abstractNumId="41" w15:restartNumberingAfterBreak="0">
     <w:nsid w:val="73711395"/>
     <w:multiLevelType w:val="hybridMultilevel"/>
     <w:tmpl w:val="D2C8DB4A"/>
@@ -6162,7 +5222,7 @@
       </w:rPr>
     </w:lvl>
   </w:abstractNum>
-  <w:abstractNum w:abstractNumId="41">
+  <w:abstractNum w:abstractNumId="42" w15:restartNumberingAfterBreak="0">
     <w:nsid w:val="76A267EB"/>
     <w:multiLevelType w:val="singleLevel"/>
     <w:tmpl w:val="0409000F"/>
@@ -6179,7 +5239,7 @@
       </w:pPr>
     </w:lvl>
   </w:abstractNum>
-  <w:abstractNum w:abstractNumId="42">
+  <w:abstractNum w:abstractNumId="43" w15:restartNumberingAfterBreak="0">
     <w:nsid w:val="7AB9650E"/>
     <w:multiLevelType w:val="singleLevel"/>
     <w:tmpl w:val="5BD0CC86"/>
@@ -6235,67 +5295,67 @@
     <w:abstractNumId w:val="3"/>
   </w:num>
   <w:num w:numId="7">
-    <w:abstractNumId w:val="19"/>
+    <w:abstractNumId w:val="20"/>
   </w:num>
   <w:num w:numId="8">
     <w:abstractNumId w:val="7"/>
   </w:num>
   <w:num w:numId="9">
-    <w:abstractNumId w:val="34"/>
+    <w:abstractNumId w:val="35"/>
   </w:num>
   <w:num w:numId="10">
-    <w:abstractNumId w:val="36"/>
+    <w:abstractNumId w:val="37"/>
   </w:num>
   <w:num w:numId="11">
-    <w:abstractNumId w:val="35"/>
+    <w:abstractNumId w:val="36"/>
   </w:num>
   <w:num w:numId="12">
     <w:abstractNumId w:val="9"/>
   </w:num>
   <w:num w:numId="13">
-    <w:abstractNumId w:val="13"/>
+    <w:abstractNumId w:val="14"/>
   </w:num>
   <w:num w:numId="14">
+    <w:abstractNumId w:val="27"/>
+  </w:num>
+  <w:num w:numId="15">
+    <w:abstractNumId w:val="29"/>
+  </w:num>
+  <w:num w:numId="16">
     <w:abstractNumId w:val="26"/>
   </w:num>
-  <w:num w:numId="15">
-    <w:abstractNumId w:val="28"/>
-  </w:num>
-  <w:num w:numId="16">
-    <w:abstractNumId w:val="25"/>
-  </w:num>
   <w:num w:numId="17">
-    <w:abstractNumId w:val="15"/>
+    <w:abstractNumId w:val="16"/>
   </w:num>
   <w:num w:numId="18">
-    <w:abstractNumId w:val="37"/>
+    <w:abstractNumId w:val="38"/>
   </w:num>
   <w:num w:numId="19">
-    <w:abstractNumId w:val="41"/>
+    <w:abstractNumId w:val="42"/>
   </w:num>
   <w:num w:numId="20">
-    <w:abstractNumId w:val="17"/>
+    <w:abstractNumId w:val="18"/>
   </w:num>
   <w:num w:numId="21">
     <w:abstractNumId w:val="4"/>
   </w:num>
   <w:num w:numId="22">
-    <w:abstractNumId w:val="22"/>
+    <w:abstractNumId w:val="23"/>
   </w:num>
   <w:num w:numId="23">
     <w:abstractNumId w:val="5"/>
   </w:num>
   <w:num w:numId="24">
-    <w:abstractNumId w:val="32"/>
+    <w:abstractNumId w:val="33"/>
   </w:num>
   <w:num w:numId="25">
     <w:abstractNumId w:val="8"/>
   </w:num>
   <w:num w:numId="26">
-    <w:abstractNumId w:val="21"/>
+    <w:abstractNumId w:val="22"/>
   </w:num>
   <w:num w:numId="27">
-    <w:abstractNumId w:val="42"/>
+    <w:abstractNumId w:val="43"/>
   </w:num>
   <w:num w:numId="28">
     <w:abstractNumId w:val="6"/>
@@ -6304,25 +5364,25 @@
     <w:abstractNumId w:val="11"/>
   </w:num>
   <w:num w:numId="30">
-    <w:abstractNumId w:val="33"/>
+    <w:abstractNumId w:val="34"/>
   </w:num>
   <w:num w:numId="31">
-    <w:abstractNumId w:val="16"/>
+    <w:abstractNumId w:val="17"/>
   </w:num>
   <w:num w:numId="32">
-    <w:abstractNumId w:val="23"/>
+    <w:abstractNumId w:val="24"/>
   </w:num>
   <w:num w:numId="33">
-    <w:abstractNumId w:val="18"/>
+    <w:abstractNumId w:val="19"/>
   </w:num>
   <w:num w:numId="34">
-    <w:abstractNumId w:val="14"/>
+    <w:abstractNumId w:val="15"/>
   </w:num>
   <w:num w:numId="35">
     <w:abstractNumId w:val="10"/>
   </w:num>
   <w:num w:numId="36">
-    <w:abstractNumId w:val="31"/>
+    <w:abstractNumId w:val="32"/>
   </w:num>
   <w:num w:numId="37">
     <w:abstractNumId w:val="0"/>
@@ -6348,31 +5408,34 @@
     </w:lvlOverride>
   </w:num>
   <w:num w:numId="39">
-    <w:abstractNumId w:val="24"/>
+    <w:abstractNumId w:val="25"/>
   </w:num>
   <w:num w:numId="40">
-    <w:abstractNumId w:val="38"/>
+    <w:abstractNumId w:val="39"/>
   </w:num>
   <w:num w:numId="41">
-    <w:abstractNumId w:val="39"/>
+    <w:abstractNumId w:val="40"/>
   </w:num>
   <w:num w:numId="42">
-    <w:abstractNumId w:val="27"/>
+    <w:abstractNumId w:val="28"/>
   </w:num>
   <w:num w:numId="43">
-    <w:abstractNumId w:val="40"/>
+    <w:abstractNumId w:val="41"/>
   </w:num>
   <w:num w:numId="44">
-    <w:abstractNumId w:val="30"/>
+    <w:abstractNumId w:val="31"/>
   </w:num>
   <w:num w:numId="45">
-    <w:abstractNumId w:val="20"/>
+    <w:abstractNumId w:val="21"/>
   </w:num>
   <w:num w:numId="46">
     <w:abstractNumId w:val="12"/>
   </w:num>
   <w:num w:numId="47">
-    <w:abstractNumId w:val="29"/>
+    <w:abstractNumId w:val="30"/>
+  </w:num>
+  <w:num w:numId="48">
+    <w:abstractNumId w:val="13"/>
   </w:num>
 </w:numbering>
 </file>

</xml_diff>